<commit_message>
[전인호] NPC데이터 변환, abnomal data수정, grade 수정, Skill 추가
 - armor -> DEF
 - attackspeed -> ATS
 - enemy 삭제
 - mob - Mob
 - cooltime 추가
</commit_message>
<xml_diff>
--- a/DesignDocs/Design/기획 문서/PC_스킬.docx
+++ b/DesignDocs/Design/기획 문서/PC_스킬.docx
@@ -200,16 +200,21 @@
             <w:pPr>
               <w:jc w:val="left"/>
               <w:rPr>
+                <w:highlight w:val="yellow"/>
+              </w:rPr>
+            </w:pPr>
+            <w:r>
+              <w:rPr>
                 <w:rFonts w:hint="eastAsia"/>
                 <w:highlight w:val="yellow"/>
               </w:rPr>
-            </w:pPr>
+              <w:t>2018-04-1</w:t>
+            </w:r>
             <w:r>
               <w:rPr>
-                <w:rFonts w:hint="eastAsia"/>
                 <w:highlight w:val="yellow"/>
               </w:rPr>
-              <w:t>2018-04-10</w:t>
+              <w:t>1</w:t>
             </w:r>
           </w:p>
         </w:tc>
@@ -222,7 +227,6 @@
             <w:pPr>
               <w:jc w:val="left"/>
               <w:rPr>
-                <w:rFonts w:hint="eastAsia"/>
                 <w:highlight w:val="yellow"/>
               </w:rPr>
             </w:pPr>
@@ -244,16 +248,106 @@
             <w:pPr>
               <w:jc w:val="left"/>
               <w:rPr>
+                <w:highlight w:val="yellow"/>
+              </w:rPr>
+            </w:pPr>
+            <w:r>
+              <w:rPr>
                 <w:rFonts w:hint="eastAsia"/>
                 <w:highlight w:val="yellow"/>
               </w:rPr>
+              <w:t>스킬 획득 및 스킬 파기 변경</w:t>
+            </w:r>
+          </w:p>
+        </w:tc>
+      </w:tr>
+      <w:tr>
+        <w:tc>
+          <w:tcPr>
+            <w:tcW w:w="1340" w:type="dxa"/>
+            <w:shd w:val="clear" w:color="auto" w:fill="FFFF00"/>
+          </w:tcPr>
+          <w:p>
+            <w:pPr>
+              <w:jc w:val="left"/>
+              <w:rPr>
+                <w:highlight w:val="yellow"/>
+              </w:rPr>
             </w:pPr>
             <w:r>
               <w:rPr>
                 <w:rFonts w:hint="eastAsia"/>
                 <w:highlight w:val="yellow"/>
               </w:rPr>
-              <w:t>스킬 획득 및 스킬 파기 변경</w:t>
+              <w:t>2</w:t>
+            </w:r>
+            <w:r>
+              <w:rPr>
+                <w:highlight w:val="yellow"/>
+              </w:rPr>
+              <w:t>018-04-11</w:t>
+            </w:r>
+          </w:p>
+        </w:tc>
+        <w:tc>
+          <w:tcPr>
+            <w:tcW w:w="1623" w:type="dxa"/>
+            <w:shd w:val="clear" w:color="auto" w:fill="FFFF00"/>
+          </w:tcPr>
+          <w:p>
+            <w:pPr>
+              <w:jc w:val="left"/>
+              <w:rPr>
+                <w:highlight w:val="yellow"/>
+              </w:rPr>
+            </w:pPr>
+            <w:r>
+              <w:rPr>
+                <w:rFonts w:hint="eastAsia"/>
+                <w:highlight w:val="yellow"/>
+              </w:rPr>
+              <w:t>전 인호</w:t>
+            </w:r>
+          </w:p>
+        </w:tc>
+        <w:tc>
+          <w:tcPr>
+            <w:tcW w:w="4471" w:type="dxa"/>
+            <w:shd w:val="clear" w:color="auto" w:fill="FFFF00"/>
+          </w:tcPr>
+          <w:p>
+            <w:pPr>
+              <w:jc w:val="left"/>
+              <w:rPr>
+                <w:highlight w:val="yellow"/>
+              </w:rPr>
+            </w:pPr>
+            <w:r>
+              <w:rPr>
+                <w:rFonts w:hint="eastAsia"/>
+                <w:highlight w:val="yellow"/>
+              </w:rPr>
+              <w:t>스킬</w:t>
+            </w:r>
+            <w:r>
+              <w:rPr>
+                <w:highlight w:val="yellow"/>
+              </w:rPr>
+              <w:t xml:space="preserve"> </w:t>
+            </w:r>
+            <w:proofErr w:type="spellStart"/>
+            <w:r>
+              <w:rPr>
+                <w:highlight w:val="yellow"/>
+              </w:rPr>
+              <w:t>레벨업</w:t>
+            </w:r>
+            <w:proofErr w:type="spellEnd"/>
+            <w:r>
+              <w:rPr>
+                <w:highlight w:val="yellow"/>
+              </w:rPr>
+              <w:t>, 스킬 조합</w:t>
             </w:r>
           </w:p>
         </w:tc>
@@ -302,8 +396,16 @@
         <w:rPr>
           <w:rFonts w:hint="eastAsia"/>
         </w:rPr>
-        <w:t>가 사용하는 스킬을</w:t>
-      </w:r>
+        <w:t xml:space="preserve">가 사용하는 </w:t>
+      </w:r>
+      <w:proofErr w:type="spellStart"/>
+      <w:r>
+        <w:rPr>
+          <w:rFonts w:hint="eastAsia"/>
+        </w:rPr>
+        <w:t>스킬을</w:t>
+      </w:r>
+      <w:proofErr w:type="spellEnd"/>
       <w:r>
         <w:rPr>
           <w:rFonts w:hint="eastAsia"/>
@@ -338,11 +440,19 @@
       <w:r>
         <w:t xml:space="preserve">NPC </w:t>
       </w:r>
-      <w:r>
-        <w:rPr>
-          <w:rFonts w:hint="eastAsia"/>
-        </w:rPr>
-        <w:t xml:space="preserve">스킬을 </w:t>
+      <w:proofErr w:type="spellStart"/>
+      <w:r>
+        <w:rPr>
+          <w:rFonts w:hint="eastAsia"/>
+        </w:rPr>
+        <w:t>스킬을</w:t>
+      </w:r>
+      <w:proofErr w:type="spellEnd"/>
+      <w:r>
+        <w:rPr>
+          <w:rFonts w:hint="eastAsia"/>
+        </w:rPr>
+        <w:t xml:space="preserve"> </w:t>
       </w:r>
       <w:proofErr w:type="spellStart"/>
       <w:r>
@@ -468,8 +578,6 @@
         </w:rPr>
         <w:t>의 정의</w:t>
       </w:r>
-      <w:bookmarkStart w:id="0" w:name="_GoBack"/>
-      <w:bookmarkEnd w:id="0"/>
     </w:p>
     <w:p>
       <w:pPr>
@@ -649,14 +757,7 @@
           <w:rFonts w:hint="eastAsia"/>
           <w:highlight w:val="yellow"/>
         </w:rPr>
-        <w:t>에 우선 등록된다</w:t>
-      </w:r>
-      <w:r>
-        <w:rPr>
-          <w:rFonts w:hint="eastAsia"/>
-          <w:highlight w:val="yellow"/>
-        </w:rPr>
-        <w:t xml:space="preserve"> 이후 스킬 </w:t>
+        <w:t xml:space="preserve">에 우선 등록된다 이후 스킬 </w:t>
       </w:r>
       <w:r>
         <w:rPr>
@@ -874,12 +975,21 @@
         </w:rPr>
         <w:t xml:space="preserve">.3. </w:t>
       </w:r>
-      <w:r>
-        <w:rPr>
-          <w:rFonts w:hint="eastAsia"/>
-          <w:highlight w:val="yellow"/>
-        </w:rPr>
-        <w:t>스킬의 파기</w:t>
+      <w:proofErr w:type="spellStart"/>
+      <w:r>
+        <w:rPr>
+          <w:rFonts w:hint="eastAsia"/>
+          <w:highlight w:val="yellow"/>
+        </w:rPr>
+        <w:t>스킬의</w:t>
+      </w:r>
+      <w:proofErr w:type="spellEnd"/>
+      <w:r>
+        <w:rPr>
+          <w:rFonts w:hint="eastAsia"/>
+          <w:highlight w:val="yellow"/>
+        </w:rPr>
+        <w:t xml:space="preserve"> 파기</w:t>
       </w:r>
     </w:p>
     <w:p>
@@ -940,11 +1050,6 @@
       </w:r>
     </w:p>
     <w:p>
-      <w:pPr>
-        <w:rPr>
-          <w:rFonts w:hint="eastAsia"/>
-        </w:rPr>
-      </w:pPr>
       <w:r>
         <w:rPr>
           <w:rFonts w:hint="eastAsia"/>
@@ -1011,12 +1116,21 @@
         </w:rPr>
         <w:t xml:space="preserve">3.4. </w:t>
       </w:r>
-      <w:r>
-        <w:rPr>
-          <w:rFonts w:hint="eastAsia"/>
-          <w:highlight w:val="yellow"/>
-        </w:rPr>
-        <w:t>스킬의 종류</w:t>
+      <w:proofErr w:type="spellStart"/>
+      <w:r>
+        <w:rPr>
+          <w:rFonts w:hint="eastAsia"/>
+          <w:highlight w:val="yellow"/>
+        </w:rPr>
+        <w:t>스킬의</w:t>
+      </w:r>
+      <w:proofErr w:type="spellEnd"/>
+      <w:r>
+        <w:rPr>
+          <w:rFonts w:hint="eastAsia"/>
+          <w:highlight w:val="yellow"/>
+        </w:rPr>
+        <w:t xml:space="preserve"> 종류</w:t>
       </w:r>
     </w:p>
     <w:p>
@@ -1188,7 +1302,7 @@
             <wp:docPr id="2" name="그림 1">
               <a:extLst xmlns:a="http://schemas.openxmlformats.org/drawingml/2006/main">
                 <a:ext uri="{FF2B5EF4-FFF2-40B4-BE49-F238E27FC236}">
-                  <a16:creationId xmlns:lc="http://schemas.openxmlformats.org/drawingml/2006/lockedCanvas" xmlns="" xmlns:a16="http://schemas.microsoft.com/office/drawing/2014/main" xmlns:xdr="http://schemas.openxmlformats.org/drawingml/2006/spreadsheetDrawing" xmlns:w="http://schemas.openxmlformats.org/wordprocessingml/2006/main" xmlns:w10="urn:schemas-microsoft-com:office:word" xmlns:v="urn:schemas-microsoft-com:vml" xmlns:o="urn:schemas-microsoft-com:office:office" id="{00000000-0008-0000-0000-000002000000}"/>
+                  <a16:creationId xmlns:o="urn:schemas-microsoft-com:office:office" xmlns:v="urn:schemas-microsoft-com:vml" xmlns:w10="urn:schemas-microsoft-com:office:word" xmlns:w="http://schemas.openxmlformats.org/wordprocessingml/2006/main" xmlns:xdr="http://schemas.openxmlformats.org/drawingml/2006/spreadsheetDrawing" xmlns:a16="http://schemas.microsoft.com/office/drawing/2014/main" xmlns="" xmlns:lc="http://schemas.openxmlformats.org/drawingml/2006/lockedCanvas" id="{00000000-0008-0000-0000-000002000000}"/>
                 </a:ext>
               </a:extLst>
             </wp:docPr>
@@ -1202,7 +1316,7 @@
                     <pic:cNvPr id="2" name="그림 1">
                       <a:extLst>
                         <a:ext uri="{FF2B5EF4-FFF2-40B4-BE49-F238E27FC236}">
-                          <a16:creationId xmlns:lc="http://schemas.openxmlformats.org/drawingml/2006/lockedCanvas" xmlns="" xmlns:a16="http://schemas.microsoft.com/office/drawing/2014/main" xmlns:xdr="http://schemas.openxmlformats.org/drawingml/2006/spreadsheetDrawing" xmlns:w="http://schemas.openxmlformats.org/wordprocessingml/2006/main" xmlns:w10="urn:schemas-microsoft-com:office:word" xmlns:v="urn:schemas-microsoft-com:vml" xmlns:o="urn:schemas-microsoft-com:office:office" id="{00000000-0008-0000-0000-000002000000}"/>
+                          <a16:creationId xmlns:o="urn:schemas-microsoft-com:office:office" xmlns:v="urn:schemas-microsoft-com:vml" xmlns:w10="urn:schemas-microsoft-com:office:word" xmlns:w="http://schemas.openxmlformats.org/wordprocessingml/2006/main" xmlns:xdr="http://schemas.openxmlformats.org/drawingml/2006/spreadsheetDrawing" xmlns:a16="http://schemas.microsoft.com/office/drawing/2014/main" xmlns="" xmlns:lc="http://schemas.openxmlformats.org/drawingml/2006/lockedCanvas" id="{00000000-0008-0000-0000-000002000000}"/>
                         </a:ext>
                       </a:extLst>
                     </pic:cNvPr>
@@ -1334,11 +1448,19 @@
       <w:r>
         <w:t xml:space="preserve">3.5. </w:t>
       </w:r>
-      <w:r>
-        <w:rPr>
-          <w:rFonts w:hint="eastAsia"/>
-        </w:rPr>
-        <w:t>스킬의 사용</w:t>
+      <w:proofErr w:type="spellStart"/>
+      <w:r>
+        <w:rPr>
+          <w:rFonts w:hint="eastAsia"/>
+        </w:rPr>
+        <w:t>스킬의</w:t>
+      </w:r>
+      <w:proofErr w:type="spellEnd"/>
+      <w:r>
+        <w:rPr>
+          <w:rFonts w:hint="eastAsia"/>
+        </w:rPr>
+        <w:t xml:space="preserve"> 사용</w:t>
       </w:r>
     </w:p>
     <w:p>
@@ -1546,7 +1668,21 @@
         <w:rPr>
           <w:rFonts w:hint="eastAsia"/>
         </w:rPr>
-        <w:t xml:space="preserve">고유의 스킬로써 </w:t>
+        <w:t xml:space="preserve">고유의 </w:t>
+      </w:r>
+      <w:proofErr w:type="spellStart"/>
+      <w:r>
+        <w:rPr>
+          <w:rFonts w:hint="eastAsia"/>
+        </w:rPr>
+        <w:t>스킬로써</w:t>
+      </w:r>
+      <w:proofErr w:type="spellEnd"/>
+      <w:r>
+        <w:rPr>
+          <w:rFonts w:hint="eastAsia"/>
+        </w:rPr>
+        <w:t xml:space="preserve"> </w:t>
       </w:r>
       <w:r>
         <w:t>QWE</w:t>
@@ -1555,7 +1691,21 @@
         <w:rPr>
           <w:rFonts w:hint="eastAsia"/>
         </w:rPr>
-        <w:t xml:space="preserve">창에 등록된 스킬의 조합으로 </w:t>
+        <w:t xml:space="preserve">창에 등록된 </w:t>
+      </w:r>
+      <w:proofErr w:type="spellStart"/>
+      <w:r>
+        <w:rPr>
+          <w:rFonts w:hint="eastAsia"/>
+        </w:rPr>
+        <w:t>스킬의</w:t>
+      </w:r>
+      <w:proofErr w:type="spellEnd"/>
+      <w:r>
+        <w:rPr>
+          <w:rFonts w:hint="eastAsia"/>
+        </w:rPr>
+        <w:t xml:space="preserve"> 조합으로 </w:t>
       </w:r>
       <w:r>
         <w:rPr>
@@ -1622,8 +1772,16 @@
         <w:rPr>
           <w:rFonts w:hint="eastAsia"/>
         </w:rPr>
-        <w:t xml:space="preserve"> 적 분류에 따라 두가지가</w:t>
-      </w:r>
+        <w:t xml:space="preserve"> 적 분류에 따라 </w:t>
+      </w:r>
+      <w:proofErr w:type="spellStart"/>
+      <w:r>
+        <w:rPr>
+          <w:rFonts w:hint="eastAsia"/>
+        </w:rPr>
+        <w:t>두가지가</w:t>
+      </w:r>
+      <w:proofErr w:type="spellEnd"/>
       <w:r>
         <w:rPr>
           <w:rFonts w:hint="eastAsia"/>
@@ -1724,12 +1882,14 @@
         </w:numPr>
         <w:ind w:leftChars="0"/>
       </w:pPr>
+      <w:proofErr w:type="spellStart"/>
       <w:r>
         <w:rPr>
           <w:rFonts w:hint="eastAsia"/>
         </w:rPr>
         <w:t>궁극기는</w:t>
       </w:r>
+      <w:proofErr w:type="spellEnd"/>
       <w:r>
         <w:rPr>
           <w:rFonts w:hint="eastAsia"/>
@@ -1870,11 +2030,19 @@
         </w:numPr>
         <w:ind w:leftChars="0"/>
       </w:pPr>
-      <w:r>
-        <w:rPr>
-          <w:rFonts w:hint="eastAsia"/>
-        </w:rPr>
-        <w:t xml:space="preserve">궁극기는 QWE창의 조합으로 </w:t>
+      <w:proofErr w:type="spellStart"/>
+      <w:r>
+        <w:rPr>
+          <w:rFonts w:hint="eastAsia"/>
+        </w:rPr>
+        <w:t>궁극기는</w:t>
+      </w:r>
+      <w:proofErr w:type="spellEnd"/>
+      <w:r>
+        <w:rPr>
+          <w:rFonts w:hint="eastAsia"/>
+        </w:rPr>
+        <w:t xml:space="preserve"> QWE창의 조합으로 </w:t>
       </w:r>
       <w:r>
         <w:t>on, off</w:t>
@@ -1885,19 +2053,19 @@
         </w:rPr>
         <w:t xml:space="preserve">가능하며 아래와 같은 </w:t>
       </w:r>
-      <w:commentRangeStart w:id="1"/>
+      <w:commentRangeStart w:id="0"/>
       <w:r>
         <w:rPr>
           <w:rFonts w:hint="eastAsia"/>
         </w:rPr>
         <w:t>알고리즘</w:t>
       </w:r>
-      <w:commentRangeEnd w:id="1"/>
+      <w:commentRangeEnd w:id="0"/>
       <w:r>
         <w:rPr>
           <w:rStyle w:val="a5"/>
         </w:rPr>
-        <w:commentReference w:id="1"/>
+        <w:commentReference w:id="0"/>
       </w:r>
       <w:r>
         <w:rPr>
@@ -2010,18 +2178,20 @@
       <w:r>
         <w:t xml:space="preserve">.2.1. </w:t>
       </w:r>
-      <w:commentRangeStart w:id="2"/>
+      <w:commentRangeStart w:id="1"/>
       <w:proofErr w:type="spellStart"/>
+      <w:proofErr w:type="gramStart"/>
       <w:r>
         <w:t>cid</w:t>
       </w:r>
-      <w:commentRangeEnd w:id="2"/>
+      <w:commentRangeEnd w:id="1"/>
       <w:proofErr w:type="spellEnd"/>
+      <w:proofErr w:type="gramEnd"/>
       <w:r>
         <w:rPr>
           <w:rStyle w:val="a5"/>
         </w:rPr>
-        <w:commentReference w:id="2"/>
+        <w:commentReference w:id="1"/>
       </w:r>
     </w:p>
     <w:p>
@@ -2460,7 +2630,23 @@
           <w:rFonts w:hint="eastAsia"/>
           <w:shd w:val="clear" w:color="auto" w:fill="FFFF00"/>
         </w:rPr>
-        <w:t xml:space="preserve"> 스킬이다.</w:t>
+        <w:t xml:space="preserve"> </w:t>
+      </w:r>
+      <w:proofErr w:type="spellStart"/>
+      <w:r>
+        <w:rPr>
+          <w:rFonts w:hint="eastAsia"/>
+          <w:shd w:val="clear" w:color="auto" w:fill="FFFF00"/>
+        </w:rPr>
+        <w:t>스킬이다</w:t>
+      </w:r>
+      <w:proofErr w:type="spellEnd"/>
+      <w:r>
+        <w:rPr>
+          <w:rFonts w:hint="eastAsia"/>
+          <w:shd w:val="clear" w:color="auto" w:fill="FFFF00"/>
+        </w:rPr>
+        <w:t>.</w:t>
       </w:r>
     </w:p>
     <w:p>
@@ -2521,19 +2707,19 @@
         </w:rPr>
         <w:t xml:space="preserve">등급에 대한 정보는 </w:t>
       </w:r>
-      <w:commentRangeStart w:id="3"/>
+      <w:commentRangeStart w:id="2"/>
       <w:r>
         <w:rPr>
           <w:rFonts w:hint="eastAsia"/>
         </w:rPr>
         <w:t>등급 기획 문서</w:t>
       </w:r>
-      <w:commentRangeEnd w:id="3"/>
+      <w:commentRangeEnd w:id="2"/>
       <w:r>
         <w:rPr>
           <w:rStyle w:val="a5"/>
         </w:rPr>
-        <w:commentReference w:id="3"/>
+        <w:commentReference w:id="2"/>
       </w:r>
       <w:r>
         <w:rPr>
@@ -2552,9 +2738,11 @@
       <w:r>
         <w:t xml:space="preserve">.2.2. </w:t>
       </w:r>
+      <w:proofErr w:type="gramStart"/>
       <w:r>
         <w:t>name</w:t>
       </w:r>
+      <w:proofErr w:type="gramEnd"/>
     </w:p>
     <w:p>
       <w:pPr>
@@ -2572,7 +2760,21 @@
         <w:rPr>
           <w:rFonts w:hint="eastAsia"/>
         </w:rPr>
-        <w:t xml:space="preserve">은 스킬을 구분하기 위한 </w:t>
+        <w:t xml:space="preserve">은 </w:t>
+      </w:r>
+      <w:proofErr w:type="spellStart"/>
+      <w:r>
+        <w:rPr>
+          <w:rFonts w:hint="eastAsia"/>
+        </w:rPr>
+        <w:t>스킬을</w:t>
+      </w:r>
+      <w:proofErr w:type="spellEnd"/>
+      <w:r>
+        <w:rPr>
+          <w:rFonts w:hint="eastAsia"/>
+        </w:rPr>
+        <w:t xml:space="preserve"> 구분하기 위한 </w:t>
       </w:r>
       <w:r>
         <w:t>String</w:t>
@@ -2581,7 +2783,21 @@
         <w:rPr>
           <w:rFonts w:hint="eastAsia"/>
         </w:rPr>
-        <w:t>형 구분자이다.</w:t>
+        <w:t xml:space="preserve">형 </w:t>
+      </w:r>
+      <w:proofErr w:type="spellStart"/>
+      <w:r>
+        <w:rPr>
+          <w:rFonts w:hint="eastAsia"/>
+        </w:rPr>
+        <w:t>구분자이다</w:t>
+      </w:r>
+      <w:proofErr w:type="spellEnd"/>
+      <w:r>
+        <w:rPr>
+          <w:rFonts w:hint="eastAsia"/>
+        </w:rPr>
+        <w:t>.</w:t>
       </w:r>
     </w:p>
     <w:p>
@@ -2643,7 +2859,7 @@
       </w:r>
     </w:p>
     <w:p>
-      <w:commentRangeStart w:id="4"/>
+      <w:commentRangeStart w:id="3"/>
       <w:r>
         <w:rPr>
           <w:rFonts w:hint="eastAsia"/>
@@ -2654,16 +2870,18 @@
         <w:t xml:space="preserve">.3.3. </w:t>
       </w:r>
       <w:proofErr w:type="spellStart"/>
+      <w:proofErr w:type="gramStart"/>
       <w:r>
         <w:t>animset</w:t>
       </w:r>
-      <w:commentRangeEnd w:id="4"/>
+      <w:commentRangeEnd w:id="3"/>
       <w:proofErr w:type="spellEnd"/>
+      <w:proofErr w:type="gramEnd"/>
       <w:r>
         <w:rPr>
           <w:rStyle w:val="a5"/>
         </w:rPr>
-        <w:commentReference w:id="4"/>
+        <w:commentReference w:id="3"/>
       </w:r>
     </w:p>
     <w:p>
@@ -2708,7 +2926,7 @@
         </w:rPr>
         <w:t xml:space="preserve">은 </w:t>
       </w:r>
-      <w:commentRangeStart w:id="5"/>
+      <w:commentRangeStart w:id="4"/>
       <w:r>
         <w:t>Attack_Type.</w:t>
       </w:r>
@@ -2721,12 +2939,12 @@
       <w:r>
         <w:t>ocx</w:t>
       </w:r>
-      <w:commentRangeEnd w:id="5"/>
+      <w:commentRangeEnd w:id="4"/>
       <w:r>
         <w:rPr>
           <w:rStyle w:val="a5"/>
         </w:rPr>
-        <w:commentReference w:id="5"/>
+        <w:commentReference w:id="4"/>
       </w:r>
       <w:r>
         <w:t xml:space="preserve"> </w:t>
@@ -2749,10 +2967,12 @@
         <w:t xml:space="preserve">.4.5. </w:t>
       </w:r>
       <w:proofErr w:type="spellStart"/>
+      <w:proofErr w:type="gramStart"/>
       <w:r>
         <w:t>cooltime</w:t>
       </w:r>
       <w:proofErr w:type="spellEnd"/>
+      <w:proofErr w:type="gramEnd"/>
     </w:p>
     <w:p>
       <w:pPr>
@@ -2849,8 +3069,13 @@
         <w:t>4</w:t>
       </w:r>
       <w:r>
-        <w:t>.4.6. abnormal</w:t>
-      </w:r>
+        <w:t xml:space="preserve">.4.6. </w:t>
+      </w:r>
+      <w:proofErr w:type="gramStart"/>
+      <w:r>
+        <w:t>abnormal</w:t>
+      </w:r>
+      <w:proofErr w:type="gramEnd"/>
     </w:p>
     <w:p>
       <w:pPr>
@@ -2894,7 +3119,7 @@
         </w:rPr>
         <w:t xml:space="preserve">은 </w:t>
       </w:r>
-      <w:commentRangeStart w:id="6"/>
+      <w:commentRangeStart w:id="5"/>
       <w:r>
         <w:t>abnormal.</w:t>
       </w:r>
@@ -2907,12 +3132,12 @@
       <w:r>
         <w:t>sv</w:t>
       </w:r>
-      <w:commentRangeEnd w:id="6"/>
+      <w:commentRangeEnd w:id="5"/>
       <w:r>
         <w:rPr>
           <w:rStyle w:val="a5"/>
         </w:rPr>
-        <w:commentReference w:id="6"/>
+        <w:commentReference w:id="5"/>
       </w:r>
       <w:r>
         <w:rPr>
@@ -2983,11 +3208,19 @@
         <w:ind w:leftChars="0"/>
         <w:jc w:val="left"/>
       </w:pPr>
-      <w:r>
-        <w:rPr>
-          <w:rFonts w:hint="eastAsia"/>
-        </w:rPr>
-        <w:t xml:space="preserve">궁극기를 도출하기 위한 String형 </w:t>
+      <w:proofErr w:type="spellStart"/>
+      <w:r>
+        <w:rPr>
+          <w:rFonts w:hint="eastAsia"/>
+        </w:rPr>
+        <w:t>궁극기를</w:t>
+      </w:r>
+      <w:proofErr w:type="spellEnd"/>
+      <w:r>
+        <w:rPr>
+          <w:rFonts w:hint="eastAsia"/>
+        </w:rPr>
+        <w:t xml:space="preserve"> 도출하기 위한 String형 </w:t>
       </w:r>
       <w:proofErr w:type="spellStart"/>
       <w:r>
@@ -3144,10 +3377,7 @@
               <w:jc w:val="center"/>
             </w:pPr>
             <w:r>
-              <w:rPr>
-                <w:rFonts w:hint="eastAsia"/>
-              </w:rPr>
-              <w:t>1</w:t>
+              <w:t>0</w:t>
             </w:r>
           </w:p>
         </w:tc>
@@ -3198,7 +3428,7 @@
               <w:rPr>
                 <w:rFonts w:hint="eastAsia"/>
               </w:rPr>
-              <w:t>2</w:t>
+              <w:t>1</w:t>
             </w:r>
           </w:p>
         </w:tc>
@@ -3251,6 +3481,57 @@
               <w:rPr>
                 <w:rFonts w:hint="eastAsia"/>
               </w:rPr>
+              <w:t>2</w:t>
+            </w:r>
+          </w:p>
+        </w:tc>
+      </w:tr>
+      <w:tr>
+        <w:tc>
+          <w:tcPr>
+            <w:tcW w:w="3017" w:type="dxa"/>
+          </w:tcPr>
+          <w:p>
+            <w:pPr>
+              <w:jc w:val="center"/>
+            </w:pPr>
+            <w:r>
+              <w:rPr>
+                <w:rFonts w:hint="eastAsia"/>
+              </w:rPr>
+              <w:t>독극물</w:t>
+            </w:r>
+          </w:p>
+        </w:tc>
+        <w:tc>
+          <w:tcPr>
+            <w:tcW w:w="3053" w:type="dxa"/>
+          </w:tcPr>
+          <w:p>
+            <w:pPr>
+              <w:jc w:val="center"/>
+            </w:pPr>
+            <w:r>
+              <w:rPr>
+                <w:rFonts w:hint="eastAsia"/>
+              </w:rPr>
+              <w:t>PS</w:t>
+            </w:r>
+          </w:p>
+        </w:tc>
+        <w:tc>
+          <w:tcPr>
+            <w:tcW w:w="2946" w:type="dxa"/>
+            <w:shd w:val="clear" w:color="auto" w:fill="FFFF00"/>
+          </w:tcPr>
+          <w:p>
+            <w:pPr>
+              <w:jc w:val="center"/>
+            </w:pPr>
+            <w:r>
+              <w:rPr>
+                <w:rFonts w:hint="eastAsia"/>
+              </w:rPr>
               <w:t>3</w:t>
             </w:r>
           </w:p>
@@ -3269,57 +3550,6 @@
               <w:rPr>
                 <w:rFonts w:hint="eastAsia"/>
               </w:rPr>
-              <w:t>독극물</w:t>
-            </w:r>
-          </w:p>
-        </w:tc>
-        <w:tc>
-          <w:tcPr>
-            <w:tcW w:w="3053" w:type="dxa"/>
-          </w:tcPr>
-          <w:p>
-            <w:pPr>
-              <w:jc w:val="center"/>
-            </w:pPr>
-            <w:r>
-              <w:rPr>
-                <w:rFonts w:hint="eastAsia"/>
-              </w:rPr>
-              <w:t>PS</w:t>
-            </w:r>
-          </w:p>
-        </w:tc>
-        <w:tc>
-          <w:tcPr>
-            <w:tcW w:w="2946" w:type="dxa"/>
-            <w:shd w:val="clear" w:color="auto" w:fill="FFFF00"/>
-          </w:tcPr>
-          <w:p>
-            <w:pPr>
-              <w:jc w:val="center"/>
-            </w:pPr>
-            <w:r>
-              <w:rPr>
-                <w:rFonts w:hint="eastAsia"/>
-              </w:rPr>
-              <w:t>4</w:t>
-            </w:r>
-          </w:p>
-        </w:tc>
-      </w:tr>
-      <w:tr>
-        <w:tc>
-          <w:tcPr>
-            <w:tcW w:w="3017" w:type="dxa"/>
-          </w:tcPr>
-          <w:p>
-            <w:pPr>
-              <w:jc w:val="center"/>
-            </w:pPr>
-            <w:r>
-              <w:rPr>
-                <w:rFonts w:hint="eastAsia"/>
-              </w:rPr>
               <w:t>특수무기</w:t>
             </w:r>
           </w:p>
@@ -3353,8 +3583,10 @@
               <w:rPr>
                 <w:rFonts w:hint="eastAsia"/>
               </w:rPr>
-              <w:t>5</w:t>
+              <w:t>4</w:t>
             </w:r>
+            <w:bookmarkStart w:id="6" w:name="_GoBack"/>
+            <w:bookmarkEnd w:id="6"/>
           </w:p>
         </w:tc>
       </w:tr>
@@ -3386,11 +3618,19 @@
         </w:numPr>
         <w:ind w:leftChars="0"/>
       </w:pPr>
-      <w:r>
-        <w:rPr>
-          <w:rFonts w:hint="eastAsia"/>
-        </w:rPr>
-        <w:t>스킬을 조합할 경우 어떻게 조합할 것인가?</w:t>
+      <w:proofErr w:type="spellStart"/>
+      <w:r>
+        <w:rPr>
+          <w:rFonts w:hint="eastAsia"/>
+        </w:rPr>
+        <w:t>스킬을</w:t>
+      </w:r>
+      <w:proofErr w:type="spellEnd"/>
+      <w:r>
+        <w:rPr>
+          <w:rFonts w:hint="eastAsia"/>
+        </w:rPr>
+        <w:t xml:space="preserve"> 조합할 경우 어떻게 조합할 것인가?</w:t>
       </w:r>
     </w:p>
     <w:p>
@@ -3434,7 +3674,7 @@
 
 <file path=word/comments.xml><?xml version="1.0" encoding="utf-8"?>
 <w:comments xmlns:wpc="http://schemas.microsoft.com/office/word/2010/wordprocessingCanvas" xmlns:mc="http://schemas.openxmlformats.org/markup-compatibility/2006" xmlns:o="urn:schemas-microsoft-com:office:office" xmlns:r="http://schemas.openxmlformats.org/officeDocument/2006/relationships" xmlns:m="http://schemas.openxmlformats.org/officeDocument/2006/math" xmlns:v="urn:schemas-microsoft-com:vml" xmlns:wp14="http://schemas.microsoft.com/office/word/2010/wordprocessingDrawing" xmlns:wp="http://schemas.openxmlformats.org/drawingml/2006/wordprocessingDrawing" xmlns:w10="urn:schemas-microsoft-com:office:word" xmlns:w="http://schemas.openxmlformats.org/wordprocessingml/2006/main" xmlns:w14="http://schemas.microsoft.com/office/word/2010/wordml" xmlns:w15="http://schemas.microsoft.com/office/word/2012/wordml" xmlns:wpg="http://schemas.microsoft.com/office/word/2010/wordprocessingGroup" xmlns:wpi="http://schemas.microsoft.com/office/word/2010/wordprocessingInk" xmlns:wne="http://schemas.microsoft.com/office/word/2006/wordml" xmlns:wps="http://schemas.microsoft.com/office/word/2010/wordprocessingShape" mc:Ignorable="w14 w15 wp14">
-  <w:comment w:id="1" w:author="전영달" w:date="2018-04-08T15:59:00Z" w:initials="전">
+  <w:comment w:id="0" w:author="전영달" w:date="2018-04-08T15:59:00Z" w:initials="전">
     <w:p>
       <w:pPr>
         <w:pStyle w:val="a6"/>
@@ -3462,7 +3702,7 @@
       </w:r>
     </w:p>
   </w:comment>
-  <w:comment w:id="2" w:author="전영달" w:date="2018-04-08T16:00:00Z" w:initials="전">
+  <w:comment w:id="1" w:author="전영달" w:date="2018-04-08T16:00:00Z" w:initials="전">
     <w:p>
       <w:pPr>
         <w:pStyle w:val="a6"/>
@@ -3481,7 +3721,7 @@
       </w:r>
     </w:p>
   </w:comment>
-  <w:comment w:id="3" w:author="Fox.Sanghyen Joo" w:date="2018-03-26T18:31:00Z" w:initials="FJ">
+  <w:comment w:id="2" w:author="Fox.Sanghyen Joo" w:date="2018-03-26T18:31:00Z" w:initials="FJ">
     <w:p>
       <w:pPr>
         <w:pStyle w:val="a6"/>
@@ -3500,7 +3740,7 @@
       </w:r>
     </w:p>
   </w:comment>
-  <w:comment w:id="4" w:author="Fox.Sanghyen Joo" w:date="2018-03-26T19:15:00Z" w:initials="FJ">
+  <w:comment w:id="3" w:author="Fox.Sanghyen Joo" w:date="2018-03-26T19:15:00Z" w:initials="FJ">
     <w:p>
       <w:pPr>
         <w:pStyle w:val="a6"/>
@@ -3541,7 +3781,7 @@
       </w:r>
     </w:p>
   </w:comment>
-  <w:comment w:id="5" w:author="Fox.Sanghyen Joo" w:date="2018-03-26T18:51:00Z" w:initials="FJ">
+  <w:comment w:id="4" w:author="Fox.Sanghyen Joo" w:date="2018-03-26T18:51:00Z" w:initials="FJ">
     <w:p>
       <w:pPr>
         <w:pStyle w:val="a6"/>
@@ -3560,7 +3800,7 @@
       </w:r>
     </w:p>
   </w:comment>
-  <w:comment w:id="6" w:author="Fox.Sanghyen Joo" w:date="2018-03-26T19:14:00Z" w:initials="FJ">
+  <w:comment w:id="5" w:author="Fox.Sanghyen Joo" w:date="2018-03-26T19:14:00Z" w:initials="FJ">
     <w:p>
       <w:pPr>
         <w:pStyle w:val="a6"/>
@@ -3722,9 +3962,6 @@
     <w:p>
       <w:pPr>
         <w:pStyle w:val="ab"/>
-        <w:rPr>
-          <w:rFonts w:hint="eastAsia"/>
-        </w:rPr>
       </w:pPr>
       <w:r>
         <w:rPr>
@@ -6789,7 +7026,7 @@
 </file>
 
 <file path=customXml/itemProps1.xml><?xml version="1.0" encoding="utf-8"?>
-<ds:datastoreItem xmlns:ds="http://schemas.openxmlformats.org/officeDocument/2006/customXml" ds:itemID="{0D049D7B-556F-4E14-A042-F9EFC26FE524}">
+<ds:datastoreItem xmlns:ds="http://schemas.openxmlformats.org/officeDocument/2006/customXml" ds:itemID="{32E7496F-4A2A-49D4-A8BC-977653E12330}">
   <ds:schemaRefs>
     <ds:schemaRef ds:uri="http://schemas.openxmlformats.org/officeDocument/2006/bibliography"/>
   </ds:schemaRefs>

</xml_diff>

<commit_message>
[전인호] NPC데이터 변환, abnomal data수정, grade 수정, Skill추가     -      armor -> DEF     -       attackspeed -> ATS     -      enemy 삭제     -      mob - MOB    -  cooltime 추가
</commit_message>
<xml_diff>
--- a/DesignDocs/Design/기획 문서/PC_스킬.docx
+++ b/DesignDocs/Design/기획 문서/PC_스킬.docx
@@ -200,16 +200,21 @@
             <w:pPr>
               <w:jc w:val="left"/>
               <w:rPr>
+                <w:highlight w:val="yellow"/>
+              </w:rPr>
+            </w:pPr>
+            <w:r>
+              <w:rPr>
                 <w:rFonts w:hint="eastAsia"/>
                 <w:highlight w:val="yellow"/>
               </w:rPr>
-            </w:pPr>
+              <w:t>2018-04-1</w:t>
+            </w:r>
             <w:r>
               <w:rPr>
-                <w:rFonts w:hint="eastAsia"/>
                 <w:highlight w:val="yellow"/>
               </w:rPr>
-              <w:t>2018-04-10</w:t>
+              <w:t>1</w:t>
             </w:r>
           </w:p>
         </w:tc>
@@ -222,7 +227,6 @@
             <w:pPr>
               <w:jc w:val="left"/>
               <w:rPr>
-                <w:rFonts w:hint="eastAsia"/>
                 <w:highlight w:val="yellow"/>
               </w:rPr>
             </w:pPr>
@@ -244,16 +248,106 @@
             <w:pPr>
               <w:jc w:val="left"/>
               <w:rPr>
+                <w:highlight w:val="yellow"/>
+              </w:rPr>
+            </w:pPr>
+            <w:r>
+              <w:rPr>
                 <w:rFonts w:hint="eastAsia"/>
                 <w:highlight w:val="yellow"/>
               </w:rPr>
+              <w:t>스킬 획득 및 스킬 파기 변경</w:t>
+            </w:r>
+          </w:p>
+        </w:tc>
+      </w:tr>
+      <w:tr>
+        <w:tc>
+          <w:tcPr>
+            <w:tcW w:w="1340" w:type="dxa"/>
+            <w:shd w:val="clear" w:color="auto" w:fill="FFFF00"/>
+          </w:tcPr>
+          <w:p>
+            <w:pPr>
+              <w:jc w:val="left"/>
+              <w:rPr>
+                <w:highlight w:val="yellow"/>
+              </w:rPr>
             </w:pPr>
             <w:r>
               <w:rPr>
                 <w:rFonts w:hint="eastAsia"/>
                 <w:highlight w:val="yellow"/>
               </w:rPr>
-              <w:t>스킬 획득 및 스킬 파기 변경</w:t>
+              <w:t>2</w:t>
+            </w:r>
+            <w:r>
+              <w:rPr>
+                <w:highlight w:val="yellow"/>
+              </w:rPr>
+              <w:t>018-04-11</w:t>
+            </w:r>
+          </w:p>
+        </w:tc>
+        <w:tc>
+          <w:tcPr>
+            <w:tcW w:w="1623" w:type="dxa"/>
+            <w:shd w:val="clear" w:color="auto" w:fill="FFFF00"/>
+          </w:tcPr>
+          <w:p>
+            <w:pPr>
+              <w:jc w:val="left"/>
+              <w:rPr>
+                <w:highlight w:val="yellow"/>
+              </w:rPr>
+            </w:pPr>
+            <w:r>
+              <w:rPr>
+                <w:rFonts w:hint="eastAsia"/>
+                <w:highlight w:val="yellow"/>
+              </w:rPr>
+              <w:t>전 인호</w:t>
+            </w:r>
+          </w:p>
+        </w:tc>
+        <w:tc>
+          <w:tcPr>
+            <w:tcW w:w="4471" w:type="dxa"/>
+            <w:shd w:val="clear" w:color="auto" w:fill="FFFF00"/>
+          </w:tcPr>
+          <w:p>
+            <w:pPr>
+              <w:jc w:val="left"/>
+              <w:rPr>
+                <w:highlight w:val="yellow"/>
+              </w:rPr>
+            </w:pPr>
+            <w:r>
+              <w:rPr>
+                <w:rFonts w:hint="eastAsia"/>
+                <w:highlight w:val="yellow"/>
+              </w:rPr>
+              <w:t>스킬</w:t>
+            </w:r>
+            <w:r>
+              <w:rPr>
+                <w:highlight w:val="yellow"/>
+              </w:rPr>
+              <w:t xml:space="preserve"> </w:t>
+            </w:r>
+            <w:proofErr w:type="spellStart"/>
+            <w:r>
+              <w:rPr>
+                <w:highlight w:val="yellow"/>
+              </w:rPr>
+              <w:t>레벨업</w:t>
+            </w:r>
+            <w:proofErr w:type="spellEnd"/>
+            <w:r>
+              <w:rPr>
+                <w:highlight w:val="yellow"/>
+              </w:rPr>
+              <w:t>, 스킬 조합</w:t>
             </w:r>
           </w:p>
         </w:tc>
@@ -302,8 +396,16 @@
         <w:rPr>
           <w:rFonts w:hint="eastAsia"/>
         </w:rPr>
-        <w:t>가 사용하는 스킬을</w:t>
-      </w:r>
+        <w:t xml:space="preserve">가 사용하는 </w:t>
+      </w:r>
+      <w:proofErr w:type="spellStart"/>
+      <w:r>
+        <w:rPr>
+          <w:rFonts w:hint="eastAsia"/>
+        </w:rPr>
+        <w:t>스킬을</w:t>
+      </w:r>
+      <w:proofErr w:type="spellEnd"/>
       <w:r>
         <w:rPr>
           <w:rFonts w:hint="eastAsia"/>
@@ -338,11 +440,19 @@
       <w:r>
         <w:t xml:space="preserve">NPC </w:t>
       </w:r>
-      <w:r>
-        <w:rPr>
-          <w:rFonts w:hint="eastAsia"/>
-        </w:rPr>
-        <w:t xml:space="preserve">스킬을 </w:t>
+      <w:proofErr w:type="spellStart"/>
+      <w:r>
+        <w:rPr>
+          <w:rFonts w:hint="eastAsia"/>
+        </w:rPr>
+        <w:t>스킬을</w:t>
+      </w:r>
+      <w:proofErr w:type="spellEnd"/>
+      <w:r>
+        <w:rPr>
+          <w:rFonts w:hint="eastAsia"/>
+        </w:rPr>
+        <w:t xml:space="preserve"> </w:t>
       </w:r>
       <w:proofErr w:type="spellStart"/>
       <w:r>
@@ -468,8 +578,6 @@
         </w:rPr>
         <w:t>의 정의</w:t>
       </w:r>
-      <w:bookmarkStart w:id="0" w:name="_GoBack"/>
-      <w:bookmarkEnd w:id="0"/>
     </w:p>
     <w:p>
       <w:pPr>
@@ -649,14 +757,7 @@
           <w:rFonts w:hint="eastAsia"/>
           <w:highlight w:val="yellow"/>
         </w:rPr>
-        <w:t>에 우선 등록된다</w:t>
-      </w:r>
-      <w:r>
-        <w:rPr>
-          <w:rFonts w:hint="eastAsia"/>
-          <w:highlight w:val="yellow"/>
-        </w:rPr>
-        <w:t xml:space="preserve"> 이후 스킬 </w:t>
+        <w:t xml:space="preserve">에 우선 등록된다 이후 스킬 </w:t>
       </w:r>
       <w:r>
         <w:rPr>
@@ -874,12 +975,21 @@
         </w:rPr>
         <w:t xml:space="preserve">.3. </w:t>
       </w:r>
-      <w:r>
-        <w:rPr>
-          <w:rFonts w:hint="eastAsia"/>
-          <w:highlight w:val="yellow"/>
-        </w:rPr>
-        <w:t>스킬의 파기</w:t>
+      <w:proofErr w:type="spellStart"/>
+      <w:r>
+        <w:rPr>
+          <w:rFonts w:hint="eastAsia"/>
+          <w:highlight w:val="yellow"/>
+        </w:rPr>
+        <w:t>스킬의</w:t>
+      </w:r>
+      <w:proofErr w:type="spellEnd"/>
+      <w:r>
+        <w:rPr>
+          <w:rFonts w:hint="eastAsia"/>
+          <w:highlight w:val="yellow"/>
+        </w:rPr>
+        <w:t xml:space="preserve"> 파기</w:t>
       </w:r>
     </w:p>
     <w:p>
@@ -940,11 +1050,6 @@
       </w:r>
     </w:p>
     <w:p>
-      <w:pPr>
-        <w:rPr>
-          <w:rFonts w:hint="eastAsia"/>
-        </w:rPr>
-      </w:pPr>
       <w:r>
         <w:rPr>
           <w:rFonts w:hint="eastAsia"/>
@@ -1011,12 +1116,21 @@
         </w:rPr>
         <w:t xml:space="preserve">3.4. </w:t>
       </w:r>
-      <w:r>
-        <w:rPr>
-          <w:rFonts w:hint="eastAsia"/>
-          <w:highlight w:val="yellow"/>
-        </w:rPr>
-        <w:t>스킬의 종류</w:t>
+      <w:proofErr w:type="spellStart"/>
+      <w:r>
+        <w:rPr>
+          <w:rFonts w:hint="eastAsia"/>
+          <w:highlight w:val="yellow"/>
+        </w:rPr>
+        <w:t>스킬의</w:t>
+      </w:r>
+      <w:proofErr w:type="spellEnd"/>
+      <w:r>
+        <w:rPr>
+          <w:rFonts w:hint="eastAsia"/>
+          <w:highlight w:val="yellow"/>
+        </w:rPr>
+        <w:t xml:space="preserve"> 종류</w:t>
       </w:r>
     </w:p>
     <w:p>
@@ -1188,7 +1302,7 @@
             <wp:docPr id="2" name="그림 1">
               <a:extLst xmlns:a="http://schemas.openxmlformats.org/drawingml/2006/main">
                 <a:ext uri="{FF2B5EF4-FFF2-40B4-BE49-F238E27FC236}">
-                  <a16:creationId xmlns:lc="http://schemas.openxmlformats.org/drawingml/2006/lockedCanvas" xmlns="" xmlns:a16="http://schemas.microsoft.com/office/drawing/2014/main" xmlns:xdr="http://schemas.openxmlformats.org/drawingml/2006/spreadsheetDrawing" xmlns:w="http://schemas.openxmlformats.org/wordprocessingml/2006/main" xmlns:w10="urn:schemas-microsoft-com:office:word" xmlns:v="urn:schemas-microsoft-com:vml" xmlns:o="urn:schemas-microsoft-com:office:office" id="{00000000-0008-0000-0000-000002000000}"/>
+                  <a16:creationId xmlns:o="urn:schemas-microsoft-com:office:office" xmlns:v="urn:schemas-microsoft-com:vml" xmlns:w10="urn:schemas-microsoft-com:office:word" xmlns:w="http://schemas.openxmlformats.org/wordprocessingml/2006/main" xmlns:xdr="http://schemas.openxmlformats.org/drawingml/2006/spreadsheetDrawing" xmlns:a16="http://schemas.microsoft.com/office/drawing/2014/main" xmlns="" xmlns:lc="http://schemas.openxmlformats.org/drawingml/2006/lockedCanvas" id="{00000000-0008-0000-0000-000002000000}"/>
                 </a:ext>
               </a:extLst>
             </wp:docPr>
@@ -1202,7 +1316,7 @@
                     <pic:cNvPr id="2" name="그림 1">
                       <a:extLst>
                         <a:ext uri="{FF2B5EF4-FFF2-40B4-BE49-F238E27FC236}">
-                          <a16:creationId xmlns:lc="http://schemas.openxmlformats.org/drawingml/2006/lockedCanvas" xmlns="" xmlns:a16="http://schemas.microsoft.com/office/drawing/2014/main" xmlns:xdr="http://schemas.openxmlformats.org/drawingml/2006/spreadsheetDrawing" xmlns:w="http://schemas.openxmlformats.org/wordprocessingml/2006/main" xmlns:w10="urn:schemas-microsoft-com:office:word" xmlns:v="urn:schemas-microsoft-com:vml" xmlns:o="urn:schemas-microsoft-com:office:office" id="{00000000-0008-0000-0000-000002000000}"/>
+                          <a16:creationId xmlns:o="urn:schemas-microsoft-com:office:office" xmlns:v="urn:schemas-microsoft-com:vml" xmlns:w10="urn:schemas-microsoft-com:office:word" xmlns:w="http://schemas.openxmlformats.org/wordprocessingml/2006/main" xmlns:xdr="http://schemas.openxmlformats.org/drawingml/2006/spreadsheetDrawing" xmlns:a16="http://schemas.microsoft.com/office/drawing/2014/main" xmlns="" xmlns:lc="http://schemas.openxmlformats.org/drawingml/2006/lockedCanvas" id="{00000000-0008-0000-0000-000002000000}"/>
                         </a:ext>
                       </a:extLst>
                     </pic:cNvPr>
@@ -1334,11 +1448,19 @@
       <w:r>
         <w:t xml:space="preserve">3.5. </w:t>
       </w:r>
-      <w:r>
-        <w:rPr>
-          <w:rFonts w:hint="eastAsia"/>
-        </w:rPr>
-        <w:t>스킬의 사용</w:t>
+      <w:proofErr w:type="spellStart"/>
+      <w:r>
+        <w:rPr>
+          <w:rFonts w:hint="eastAsia"/>
+        </w:rPr>
+        <w:t>스킬의</w:t>
+      </w:r>
+      <w:proofErr w:type="spellEnd"/>
+      <w:r>
+        <w:rPr>
+          <w:rFonts w:hint="eastAsia"/>
+        </w:rPr>
+        <w:t xml:space="preserve"> 사용</w:t>
       </w:r>
     </w:p>
     <w:p>
@@ -1546,7 +1668,21 @@
         <w:rPr>
           <w:rFonts w:hint="eastAsia"/>
         </w:rPr>
-        <w:t xml:space="preserve">고유의 스킬로써 </w:t>
+        <w:t xml:space="preserve">고유의 </w:t>
+      </w:r>
+      <w:proofErr w:type="spellStart"/>
+      <w:r>
+        <w:rPr>
+          <w:rFonts w:hint="eastAsia"/>
+        </w:rPr>
+        <w:t>스킬로써</w:t>
+      </w:r>
+      <w:proofErr w:type="spellEnd"/>
+      <w:r>
+        <w:rPr>
+          <w:rFonts w:hint="eastAsia"/>
+        </w:rPr>
+        <w:t xml:space="preserve"> </w:t>
       </w:r>
       <w:r>
         <w:t>QWE</w:t>
@@ -1555,7 +1691,21 @@
         <w:rPr>
           <w:rFonts w:hint="eastAsia"/>
         </w:rPr>
-        <w:t xml:space="preserve">창에 등록된 스킬의 조합으로 </w:t>
+        <w:t xml:space="preserve">창에 등록된 </w:t>
+      </w:r>
+      <w:proofErr w:type="spellStart"/>
+      <w:r>
+        <w:rPr>
+          <w:rFonts w:hint="eastAsia"/>
+        </w:rPr>
+        <w:t>스킬의</w:t>
+      </w:r>
+      <w:proofErr w:type="spellEnd"/>
+      <w:r>
+        <w:rPr>
+          <w:rFonts w:hint="eastAsia"/>
+        </w:rPr>
+        <w:t xml:space="preserve"> 조합으로 </w:t>
       </w:r>
       <w:r>
         <w:rPr>
@@ -1622,8 +1772,16 @@
         <w:rPr>
           <w:rFonts w:hint="eastAsia"/>
         </w:rPr>
-        <w:t xml:space="preserve"> 적 분류에 따라 두가지가</w:t>
-      </w:r>
+        <w:t xml:space="preserve"> 적 분류에 따라 </w:t>
+      </w:r>
+      <w:proofErr w:type="spellStart"/>
+      <w:r>
+        <w:rPr>
+          <w:rFonts w:hint="eastAsia"/>
+        </w:rPr>
+        <w:t>두가지가</w:t>
+      </w:r>
+      <w:proofErr w:type="spellEnd"/>
       <w:r>
         <w:rPr>
           <w:rFonts w:hint="eastAsia"/>
@@ -1724,12 +1882,14 @@
         </w:numPr>
         <w:ind w:leftChars="0"/>
       </w:pPr>
+      <w:proofErr w:type="spellStart"/>
       <w:r>
         <w:rPr>
           <w:rFonts w:hint="eastAsia"/>
         </w:rPr>
         <w:t>궁극기는</w:t>
       </w:r>
+      <w:proofErr w:type="spellEnd"/>
       <w:r>
         <w:rPr>
           <w:rFonts w:hint="eastAsia"/>
@@ -1870,11 +2030,19 @@
         </w:numPr>
         <w:ind w:leftChars="0"/>
       </w:pPr>
-      <w:r>
-        <w:rPr>
-          <w:rFonts w:hint="eastAsia"/>
-        </w:rPr>
-        <w:t xml:space="preserve">궁극기는 QWE창의 조합으로 </w:t>
+      <w:proofErr w:type="spellStart"/>
+      <w:r>
+        <w:rPr>
+          <w:rFonts w:hint="eastAsia"/>
+        </w:rPr>
+        <w:t>궁극기는</w:t>
+      </w:r>
+      <w:proofErr w:type="spellEnd"/>
+      <w:r>
+        <w:rPr>
+          <w:rFonts w:hint="eastAsia"/>
+        </w:rPr>
+        <w:t xml:space="preserve"> QWE창의 조합으로 </w:t>
       </w:r>
       <w:r>
         <w:t>on, off</w:t>
@@ -1885,19 +2053,19 @@
         </w:rPr>
         <w:t xml:space="preserve">가능하며 아래와 같은 </w:t>
       </w:r>
-      <w:commentRangeStart w:id="1"/>
+      <w:commentRangeStart w:id="0"/>
       <w:r>
         <w:rPr>
           <w:rFonts w:hint="eastAsia"/>
         </w:rPr>
         <w:t>알고리즘</w:t>
       </w:r>
-      <w:commentRangeEnd w:id="1"/>
+      <w:commentRangeEnd w:id="0"/>
       <w:r>
         <w:rPr>
           <w:rStyle w:val="a5"/>
         </w:rPr>
-        <w:commentReference w:id="1"/>
+        <w:commentReference w:id="0"/>
       </w:r>
       <w:r>
         <w:rPr>
@@ -2010,18 +2178,20 @@
       <w:r>
         <w:t xml:space="preserve">.2.1. </w:t>
       </w:r>
-      <w:commentRangeStart w:id="2"/>
+      <w:commentRangeStart w:id="1"/>
       <w:proofErr w:type="spellStart"/>
+      <w:proofErr w:type="gramStart"/>
       <w:r>
         <w:t>cid</w:t>
       </w:r>
-      <w:commentRangeEnd w:id="2"/>
+      <w:commentRangeEnd w:id="1"/>
       <w:proofErr w:type="spellEnd"/>
+      <w:proofErr w:type="gramEnd"/>
       <w:r>
         <w:rPr>
           <w:rStyle w:val="a5"/>
         </w:rPr>
-        <w:commentReference w:id="2"/>
+        <w:commentReference w:id="1"/>
       </w:r>
     </w:p>
     <w:p>
@@ -2460,7 +2630,23 @@
           <w:rFonts w:hint="eastAsia"/>
           <w:shd w:val="clear" w:color="auto" w:fill="FFFF00"/>
         </w:rPr>
-        <w:t xml:space="preserve"> 스킬이다.</w:t>
+        <w:t xml:space="preserve"> </w:t>
+      </w:r>
+      <w:proofErr w:type="spellStart"/>
+      <w:r>
+        <w:rPr>
+          <w:rFonts w:hint="eastAsia"/>
+          <w:shd w:val="clear" w:color="auto" w:fill="FFFF00"/>
+        </w:rPr>
+        <w:t>스킬이다</w:t>
+      </w:r>
+      <w:proofErr w:type="spellEnd"/>
+      <w:r>
+        <w:rPr>
+          <w:rFonts w:hint="eastAsia"/>
+          <w:shd w:val="clear" w:color="auto" w:fill="FFFF00"/>
+        </w:rPr>
+        <w:t>.</w:t>
       </w:r>
     </w:p>
     <w:p>
@@ -2521,19 +2707,19 @@
         </w:rPr>
         <w:t xml:space="preserve">등급에 대한 정보는 </w:t>
       </w:r>
-      <w:commentRangeStart w:id="3"/>
+      <w:commentRangeStart w:id="2"/>
       <w:r>
         <w:rPr>
           <w:rFonts w:hint="eastAsia"/>
         </w:rPr>
         <w:t>등급 기획 문서</w:t>
       </w:r>
-      <w:commentRangeEnd w:id="3"/>
+      <w:commentRangeEnd w:id="2"/>
       <w:r>
         <w:rPr>
           <w:rStyle w:val="a5"/>
         </w:rPr>
-        <w:commentReference w:id="3"/>
+        <w:commentReference w:id="2"/>
       </w:r>
       <w:r>
         <w:rPr>
@@ -2552,9 +2738,11 @@
       <w:r>
         <w:t xml:space="preserve">.2.2. </w:t>
       </w:r>
+      <w:proofErr w:type="gramStart"/>
       <w:r>
         <w:t>name</w:t>
       </w:r>
+      <w:proofErr w:type="gramEnd"/>
     </w:p>
     <w:p>
       <w:pPr>
@@ -2572,7 +2760,21 @@
         <w:rPr>
           <w:rFonts w:hint="eastAsia"/>
         </w:rPr>
-        <w:t xml:space="preserve">은 스킬을 구분하기 위한 </w:t>
+        <w:t xml:space="preserve">은 </w:t>
+      </w:r>
+      <w:proofErr w:type="spellStart"/>
+      <w:r>
+        <w:rPr>
+          <w:rFonts w:hint="eastAsia"/>
+        </w:rPr>
+        <w:t>스킬을</w:t>
+      </w:r>
+      <w:proofErr w:type="spellEnd"/>
+      <w:r>
+        <w:rPr>
+          <w:rFonts w:hint="eastAsia"/>
+        </w:rPr>
+        <w:t xml:space="preserve"> 구분하기 위한 </w:t>
       </w:r>
       <w:r>
         <w:t>String</w:t>
@@ -2581,7 +2783,21 @@
         <w:rPr>
           <w:rFonts w:hint="eastAsia"/>
         </w:rPr>
-        <w:t>형 구분자이다.</w:t>
+        <w:t xml:space="preserve">형 </w:t>
+      </w:r>
+      <w:proofErr w:type="spellStart"/>
+      <w:r>
+        <w:rPr>
+          <w:rFonts w:hint="eastAsia"/>
+        </w:rPr>
+        <w:t>구분자이다</w:t>
+      </w:r>
+      <w:proofErr w:type="spellEnd"/>
+      <w:r>
+        <w:rPr>
+          <w:rFonts w:hint="eastAsia"/>
+        </w:rPr>
+        <w:t>.</w:t>
       </w:r>
     </w:p>
     <w:p>
@@ -2643,7 +2859,7 @@
       </w:r>
     </w:p>
     <w:p>
-      <w:commentRangeStart w:id="4"/>
+      <w:commentRangeStart w:id="3"/>
       <w:r>
         <w:rPr>
           <w:rFonts w:hint="eastAsia"/>
@@ -2654,16 +2870,18 @@
         <w:t xml:space="preserve">.3.3. </w:t>
       </w:r>
       <w:proofErr w:type="spellStart"/>
+      <w:proofErr w:type="gramStart"/>
       <w:r>
         <w:t>animset</w:t>
       </w:r>
-      <w:commentRangeEnd w:id="4"/>
+      <w:commentRangeEnd w:id="3"/>
       <w:proofErr w:type="spellEnd"/>
+      <w:proofErr w:type="gramEnd"/>
       <w:r>
         <w:rPr>
           <w:rStyle w:val="a5"/>
         </w:rPr>
-        <w:commentReference w:id="4"/>
+        <w:commentReference w:id="3"/>
       </w:r>
     </w:p>
     <w:p>
@@ -2708,7 +2926,7 @@
         </w:rPr>
         <w:t xml:space="preserve">은 </w:t>
       </w:r>
-      <w:commentRangeStart w:id="5"/>
+      <w:commentRangeStart w:id="4"/>
       <w:r>
         <w:t>Attack_Type.</w:t>
       </w:r>
@@ -2721,12 +2939,12 @@
       <w:r>
         <w:t>ocx</w:t>
       </w:r>
-      <w:commentRangeEnd w:id="5"/>
+      <w:commentRangeEnd w:id="4"/>
       <w:r>
         <w:rPr>
           <w:rStyle w:val="a5"/>
         </w:rPr>
-        <w:commentReference w:id="5"/>
+        <w:commentReference w:id="4"/>
       </w:r>
       <w:r>
         <w:t xml:space="preserve"> </w:t>
@@ -2749,10 +2967,12 @@
         <w:t xml:space="preserve">.4.5. </w:t>
       </w:r>
       <w:proofErr w:type="spellStart"/>
+      <w:proofErr w:type="gramStart"/>
       <w:r>
         <w:t>cooltime</w:t>
       </w:r>
       <w:proofErr w:type="spellEnd"/>
+      <w:proofErr w:type="gramEnd"/>
     </w:p>
     <w:p>
       <w:pPr>
@@ -2849,8 +3069,13 @@
         <w:t>4</w:t>
       </w:r>
       <w:r>
-        <w:t>.4.6. abnormal</w:t>
-      </w:r>
+        <w:t xml:space="preserve">.4.6. </w:t>
+      </w:r>
+      <w:proofErr w:type="gramStart"/>
+      <w:r>
+        <w:t>abnormal</w:t>
+      </w:r>
+      <w:proofErr w:type="gramEnd"/>
     </w:p>
     <w:p>
       <w:pPr>
@@ -2894,7 +3119,7 @@
         </w:rPr>
         <w:t xml:space="preserve">은 </w:t>
       </w:r>
-      <w:commentRangeStart w:id="6"/>
+      <w:commentRangeStart w:id="5"/>
       <w:r>
         <w:t>abnormal.</w:t>
       </w:r>
@@ -2907,12 +3132,12 @@
       <w:r>
         <w:t>sv</w:t>
       </w:r>
-      <w:commentRangeEnd w:id="6"/>
+      <w:commentRangeEnd w:id="5"/>
       <w:r>
         <w:rPr>
           <w:rStyle w:val="a5"/>
         </w:rPr>
-        <w:commentReference w:id="6"/>
+        <w:commentReference w:id="5"/>
       </w:r>
       <w:r>
         <w:rPr>
@@ -2983,11 +3208,19 @@
         <w:ind w:leftChars="0"/>
         <w:jc w:val="left"/>
       </w:pPr>
-      <w:r>
-        <w:rPr>
-          <w:rFonts w:hint="eastAsia"/>
-        </w:rPr>
-        <w:t xml:space="preserve">궁극기를 도출하기 위한 String형 </w:t>
+      <w:proofErr w:type="spellStart"/>
+      <w:r>
+        <w:rPr>
+          <w:rFonts w:hint="eastAsia"/>
+        </w:rPr>
+        <w:t>궁극기를</w:t>
+      </w:r>
+      <w:proofErr w:type="spellEnd"/>
+      <w:r>
+        <w:rPr>
+          <w:rFonts w:hint="eastAsia"/>
+        </w:rPr>
+        <w:t xml:space="preserve"> 도출하기 위한 String형 </w:t>
       </w:r>
       <w:proofErr w:type="spellStart"/>
       <w:r>
@@ -3144,10 +3377,7 @@
               <w:jc w:val="center"/>
             </w:pPr>
             <w:r>
-              <w:rPr>
-                <w:rFonts w:hint="eastAsia"/>
-              </w:rPr>
-              <w:t>1</w:t>
+              <w:t>0</w:t>
             </w:r>
           </w:p>
         </w:tc>
@@ -3198,7 +3428,7 @@
               <w:rPr>
                 <w:rFonts w:hint="eastAsia"/>
               </w:rPr>
-              <w:t>2</w:t>
+              <w:t>1</w:t>
             </w:r>
           </w:p>
         </w:tc>
@@ -3251,6 +3481,57 @@
               <w:rPr>
                 <w:rFonts w:hint="eastAsia"/>
               </w:rPr>
+              <w:t>2</w:t>
+            </w:r>
+          </w:p>
+        </w:tc>
+      </w:tr>
+      <w:tr>
+        <w:tc>
+          <w:tcPr>
+            <w:tcW w:w="3017" w:type="dxa"/>
+          </w:tcPr>
+          <w:p>
+            <w:pPr>
+              <w:jc w:val="center"/>
+            </w:pPr>
+            <w:r>
+              <w:rPr>
+                <w:rFonts w:hint="eastAsia"/>
+              </w:rPr>
+              <w:t>독극물</w:t>
+            </w:r>
+          </w:p>
+        </w:tc>
+        <w:tc>
+          <w:tcPr>
+            <w:tcW w:w="3053" w:type="dxa"/>
+          </w:tcPr>
+          <w:p>
+            <w:pPr>
+              <w:jc w:val="center"/>
+            </w:pPr>
+            <w:r>
+              <w:rPr>
+                <w:rFonts w:hint="eastAsia"/>
+              </w:rPr>
+              <w:t>PS</w:t>
+            </w:r>
+          </w:p>
+        </w:tc>
+        <w:tc>
+          <w:tcPr>
+            <w:tcW w:w="2946" w:type="dxa"/>
+            <w:shd w:val="clear" w:color="auto" w:fill="FFFF00"/>
+          </w:tcPr>
+          <w:p>
+            <w:pPr>
+              <w:jc w:val="center"/>
+            </w:pPr>
+            <w:r>
+              <w:rPr>
+                <w:rFonts w:hint="eastAsia"/>
+              </w:rPr>
               <w:t>3</w:t>
             </w:r>
           </w:p>
@@ -3269,57 +3550,6 @@
               <w:rPr>
                 <w:rFonts w:hint="eastAsia"/>
               </w:rPr>
-              <w:t>독극물</w:t>
-            </w:r>
-          </w:p>
-        </w:tc>
-        <w:tc>
-          <w:tcPr>
-            <w:tcW w:w="3053" w:type="dxa"/>
-          </w:tcPr>
-          <w:p>
-            <w:pPr>
-              <w:jc w:val="center"/>
-            </w:pPr>
-            <w:r>
-              <w:rPr>
-                <w:rFonts w:hint="eastAsia"/>
-              </w:rPr>
-              <w:t>PS</w:t>
-            </w:r>
-          </w:p>
-        </w:tc>
-        <w:tc>
-          <w:tcPr>
-            <w:tcW w:w="2946" w:type="dxa"/>
-            <w:shd w:val="clear" w:color="auto" w:fill="FFFF00"/>
-          </w:tcPr>
-          <w:p>
-            <w:pPr>
-              <w:jc w:val="center"/>
-            </w:pPr>
-            <w:r>
-              <w:rPr>
-                <w:rFonts w:hint="eastAsia"/>
-              </w:rPr>
-              <w:t>4</w:t>
-            </w:r>
-          </w:p>
-        </w:tc>
-      </w:tr>
-      <w:tr>
-        <w:tc>
-          <w:tcPr>
-            <w:tcW w:w="3017" w:type="dxa"/>
-          </w:tcPr>
-          <w:p>
-            <w:pPr>
-              <w:jc w:val="center"/>
-            </w:pPr>
-            <w:r>
-              <w:rPr>
-                <w:rFonts w:hint="eastAsia"/>
-              </w:rPr>
               <w:t>특수무기</w:t>
             </w:r>
           </w:p>
@@ -3353,8 +3583,10 @@
               <w:rPr>
                 <w:rFonts w:hint="eastAsia"/>
               </w:rPr>
-              <w:t>5</w:t>
+              <w:t>4</w:t>
             </w:r>
+            <w:bookmarkStart w:id="6" w:name="_GoBack"/>
+            <w:bookmarkEnd w:id="6"/>
           </w:p>
         </w:tc>
       </w:tr>
@@ -3386,11 +3618,19 @@
         </w:numPr>
         <w:ind w:leftChars="0"/>
       </w:pPr>
-      <w:r>
-        <w:rPr>
-          <w:rFonts w:hint="eastAsia"/>
-        </w:rPr>
-        <w:t>스킬을 조합할 경우 어떻게 조합할 것인가?</w:t>
+      <w:proofErr w:type="spellStart"/>
+      <w:r>
+        <w:rPr>
+          <w:rFonts w:hint="eastAsia"/>
+        </w:rPr>
+        <w:t>스킬을</w:t>
+      </w:r>
+      <w:proofErr w:type="spellEnd"/>
+      <w:r>
+        <w:rPr>
+          <w:rFonts w:hint="eastAsia"/>
+        </w:rPr>
+        <w:t xml:space="preserve"> 조합할 경우 어떻게 조합할 것인가?</w:t>
       </w:r>
     </w:p>
     <w:p>
@@ -3434,7 +3674,7 @@
 
 <file path=word/comments.xml><?xml version="1.0" encoding="utf-8"?>
 <w:comments xmlns:wpc="http://schemas.microsoft.com/office/word/2010/wordprocessingCanvas" xmlns:mc="http://schemas.openxmlformats.org/markup-compatibility/2006" xmlns:o="urn:schemas-microsoft-com:office:office" xmlns:r="http://schemas.openxmlformats.org/officeDocument/2006/relationships" xmlns:m="http://schemas.openxmlformats.org/officeDocument/2006/math" xmlns:v="urn:schemas-microsoft-com:vml" xmlns:wp14="http://schemas.microsoft.com/office/word/2010/wordprocessingDrawing" xmlns:wp="http://schemas.openxmlformats.org/drawingml/2006/wordprocessingDrawing" xmlns:w10="urn:schemas-microsoft-com:office:word" xmlns:w="http://schemas.openxmlformats.org/wordprocessingml/2006/main" xmlns:w14="http://schemas.microsoft.com/office/word/2010/wordml" xmlns:w15="http://schemas.microsoft.com/office/word/2012/wordml" xmlns:wpg="http://schemas.microsoft.com/office/word/2010/wordprocessingGroup" xmlns:wpi="http://schemas.microsoft.com/office/word/2010/wordprocessingInk" xmlns:wne="http://schemas.microsoft.com/office/word/2006/wordml" xmlns:wps="http://schemas.microsoft.com/office/word/2010/wordprocessingShape" mc:Ignorable="w14 w15 wp14">
-  <w:comment w:id="1" w:author="전영달" w:date="2018-04-08T15:59:00Z" w:initials="전">
+  <w:comment w:id="0" w:author="전영달" w:date="2018-04-08T15:59:00Z" w:initials="전">
     <w:p>
       <w:pPr>
         <w:pStyle w:val="a6"/>
@@ -3462,7 +3702,7 @@
       </w:r>
     </w:p>
   </w:comment>
-  <w:comment w:id="2" w:author="전영달" w:date="2018-04-08T16:00:00Z" w:initials="전">
+  <w:comment w:id="1" w:author="전영달" w:date="2018-04-08T16:00:00Z" w:initials="전">
     <w:p>
       <w:pPr>
         <w:pStyle w:val="a6"/>
@@ -3481,7 +3721,7 @@
       </w:r>
     </w:p>
   </w:comment>
-  <w:comment w:id="3" w:author="Fox.Sanghyen Joo" w:date="2018-03-26T18:31:00Z" w:initials="FJ">
+  <w:comment w:id="2" w:author="Fox.Sanghyen Joo" w:date="2018-03-26T18:31:00Z" w:initials="FJ">
     <w:p>
       <w:pPr>
         <w:pStyle w:val="a6"/>
@@ -3500,7 +3740,7 @@
       </w:r>
     </w:p>
   </w:comment>
-  <w:comment w:id="4" w:author="Fox.Sanghyen Joo" w:date="2018-03-26T19:15:00Z" w:initials="FJ">
+  <w:comment w:id="3" w:author="Fox.Sanghyen Joo" w:date="2018-03-26T19:15:00Z" w:initials="FJ">
     <w:p>
       <w:pPr>
         <w:pStyle w:val="a6"/>
@@ -3541,7 +3781,7 @@
       </w:r>
     </w:p>
   </w:comment>
-  <w:comment w:id="5" w:author="Fox.Sanghyen Joo" w:date="2018-03-26T18:51:00Z" w:initials="FJ">
+  <w:comment w:id="4" w:author="Fox.Sanghyen Joo" w:date="2018-03-26T18:51:00Z" w:initials="FJ">
     <w:p>
       <w:pPr>
         <w:pStyle w:val="a6"/>
@@ -3560,7 +3800,7 @@
       </w:r>
     </w:p>
   </w:comment>
-  <w:comment w:id="6" w:author="Fox.Sanghyen Joo" w:date="2018-03-26T19:14:00Z" w:initials="FJ">
+  <w:comment w:id="5" w:author="Fox.Sanghyen Joo" w:date="2018-03-26T19:14:00Z" w:initials="FJ">
     <w:p>
       <w:pPr>
         <w:pStyle w:val="a6"/>
@@ -3722,9 +3962,6 @@
     <w:p>
       <w:pPr>
         <w:pStyle w:val="ab"/>
-        <w:rPr>
-          <w:rFonts w:hint="eastAsia"/>
-        </w:rPr>
       </w:pPr>
       <w:r>
         <w:rPr>
@@ -6789,7 +7026,7 @@
 </file>
 
 <file path=customXml/itemProps1.xml><?xml version="1.0" encoding="utf-8"?>
-<ds:datastoreItem xmlns:ds="http://schemas.openxmlformats.org/officeDocument/2006/customXml" ds:itemID="{0D049D7B-556F-4E14-A042-F9EFC26FE524}">
+<ds:datastoreItem xmlns:ds="http://schemas.openxmlformats.org/officeDocument/2006/customXml" ds:itemID="{32E7496F-4A2A-49D4-A8BC-977653E12330}">
   <ds:schemaRefs>
     <ds:schemaRef ds:uri="http://schemas.openxmlformats.org/officeDocument/2006/bibliography"/>
   </ds:schemaRefs>

</xml_diff>

<commit_message>
[Silverfox] 4월 16일 드랍 규칙
1. PC 스킬에 있던 드랍 규칙 드랍 테이블로 이동
2. 드랍 테이블 문서 생성
</commit_message>
<xml_diff>
--- a/DesignDocs/Design/기획 문서/PC_스킬.docx
+++ b/DesignDocs/Design/기획 문서/PC_스킬.docx
@@ -1,6 +1,6 @@
 
 <file path=word/document.xml><?xml version="1.0" encoding="utf-8"?>
-<w:document xmlns:wpc="http://schemas.microsoft.com/office/word/2010/wordprocessingCanvas" xmlns:mc="http://schemas.openxmlformats.org/markup-compatibility/2006" xmlns:o="urn:schemas-microsoft-com:office:office" xmlns:r="http://schemas.openxmlformats.org/officeDocument/2006/relationships" xmlns:m="http://schemas.openxmlformats.org/officeDocument/2006/math" xmlns:v="urn:schemas-microsoft-com:vml" xmlns:wp14="http://schemas.microsoft.com/office/word/2010/wordprocessingDrawing" xmlns:wp="http://schemas.openxmlformats.org/drawingml/2006/wordprocessingDrawing" xmlns:w10="urn:schemas-microsoft-com:office:word" xmlns:w="http://schemas.openxmlformats.org/wordprocessingml/2006/main" xmlns:w14="http://schemas.microsoft.com/office/word/2010/wordml" xmlns:w15="http://schemas.microsoft.com/office/word/2012/wordml" xmlns:wpg="http://schemas.microsoft.com/office/word/2010/wordprocessingGroup" xmlns:wpi="http://schemas.microsoft.com/office/word/2010/wordprocessingInk" xmlns:wne="http://schemas.microsoft.com/office/word/2006/wordml" xmlns:wps="http://schemas.microsoft.com/office/word/2010/wordprocessingShape" mc:Ignorable="w14 w15 wp14">
+<w:document xmlns:wpc="http://schemas.microsoft.com/office/word/2010/wordprocessingCanvas" xmlns:cx="http://schemas.microsoft.com/office/drawing/2014/chartex" xmlns:cx1="http://schemas.microsoft.com/office/drawing/2015/9/8/chartex" xmlns:cx2="http://schemas.microsoft.com/office/drawing/2015/10/21/chartex" xmlns:cx3="http://schemas.microsoft.com/office/drawing/2016/5/9/chartex" xmlns:cx4="http://schemas.microsoft.com/office/drawing/2016/5/10/chartex" xmlns:cx5="http://schemas.microsoft.com/office/drawing/2016/5/11/chartex" xmlns:cx6="http://schemas.microsoft.com/office/drawing/2016/5/12/chartex" xmlns:cx7="http://schemas.microsoft.com/office/drawing/2016/5/13/chartex" xmlns:cx8="http://schemas.microsoft.com/office/drawing/2016/5/14/chartex" xmlns:mc="http://schemas.openxmlformats.org/markup-compatibility/2006" xmlns:aink="http://schemas.microsoft.com/office/drawing/2016/ink" xmlns:am3d="http://schemas.microsoft.com/office/drawing/2017/model3d" xmlns:o="urn:schemas-microsoft-com:office:office" xmlns:r="http://schemas.openxmlformats.org/officeDocument/2006/relationships" xmlns:m="http://schemas.openxmlformats.org/officeDocument/2006/math" xmlns:v="urn:schemas-microsoft-com:vml" xmlns:wp14="http://schemas.microsoft.com/office/word/2010/wordprocessingDrawing" xmlns:wp="http://schemas.openxmlformats.org/drawingml/2006/wordprocessingDrawing" xmlns:w10="urn:schemas-microsoft-com:office:word" xmlns:w="http://schemas.openxmlformats.org/wordprocessingml/2006/main" xmlns:w14="http://schemas.microsoft.com/office/word/2010/wordml" xmlns:w15="http://schemas.microsoft.com/office/word/2012/wordml" xmlns:w16cid="http://schemas.microsoft.com/office/word/2016/wordml/cid" xmlns:w16se="http://schemas.microsoft.com/office/word/2015/wordml/symex" xmlns:wpg="http://schemas.microsoft.com/office/word/2010/wordprocessingGroup" xmlns:wpi="http://schemas.microsoft.com/office/word/2010/wordprocessingInk" xmlns:wne="http://schemas.microsoft.com/office/word/2006/wordml" xmlns:wps="http://schemas.microsoft.com/office/word/2010/wordprocessingShape" mc:Ignorable="w14 w15 w16se w16cid wp14">
   <w:body>
     <w:p>
       <w:r>
@@ -352,6 +352,80 @@
           </w:p>
         </w:tc>
       </w:tr>
+      <w:tr>
+        <w:tc>
+          <w:tcPr>
+            <w:tcW w:w="1340" w:type="dxa"/>
+            <w:shd w:val="clear" w:color="auto" w:fill="FFFF00"/>
+          </w:tcPr>
+          <w:p>
+            <w:pPr>
+              <w:jc w:val="left"/>
+              <w:rPr>
+                <w:rFonts w:hint="eastAsia"/>
+                <w:highlight w:val="yellow"/>
+              </w:rPr>
+            </w:pPr>
+            <w:r>
+              <w:rPr>
+                <w:rFonts w:hint="eastAsia"/>
+                <w:highlight w:val="yellow"/>
+              </w:rPr>
+              <w:t>2</w:t>
+            </w:r>
+            <w:r>
+              <w:rPr>
+                <w:highlight w:val="yellow"/>
+              </w:rPr>
+              <w:t>018-04-16</w:t>
+            </w:r>
+          </w:p>
+        </w:tc>
+        <w:tc>
+          <w:tcPr>
+            <w:tcW w:w="1623" w:type="dxa"/>
+            <w:shd w:val="clear" w:color="auto" w:fill="FFFF00"/>
+          </w:tcPr>
+          <w:p>
+            <w:pPr>
+              <w:jc w:val="left"/>
+              <w:rPr>
+                <w:rFonts w:hint="eastAsia"/>
+                <w:highlight w:val="yellow"/>
+              </w:rPr>
+            </w:pPr>
+            <w:r>
+              <w:rPr>
+                <w:rFonts w:hint="eastAsia"/>
+                <w:highlight w:val="yellow"/>
+              </w:rPr>
+              <w:t>주 상현</w:t>
+            </w:r>
+          </w:p>
+        </w:tc>
+        <w:tc>
+          <w:tcPr>
+            <w:tcW w:w="4471" w:type="dxa"/>
+            <w:shd w:val="clear" w:color="auto" w:fill="FFFF00"/>
+          </w:tcPr>
+          <w:p>
+            <w:pPr>
+              <w:jc w:val="left"/>
+              <w:rPr>
+                <w:rFonts w:hint="eastAsia"/>
+                <w:highlight w:val="yellow"/>
+              </w:rPr>
+            </w:pPr>
+            <w:r>
+              <w:rPr>
+                <w:rFonts w:hint="eastAsia"/>
+                <w:highlight w:val="yellow"/>
+              </w:rPr>
+              <w:t>스킬 습득 규칙의 문서 이동</w:t>
+            </w:r>
+          </w:p>
+        </w:tc>
+      </w:tr>
     </w:tbl>
     <w:p/>
     <w:p>
@@ -361,6 +435,8 @@
         <w:autoSpaceDE/>
         <w:autoSpaceDN/>
       </w:pPr>
+      <w:bookmarkStart w:id="0" w:name="_GoBack"/>
+      <w:bookmarkEnd w:id="0"/>
       <w:r>
         <w:br w:type="page"/>
       </w:r>
@@ -396,16 +472,8 @@
         <w:rPr>
           <w:rFonts w:hint="eastAsia"/>
         </w:rPr>
-        <w:t xml:space="preserve">가 사용하는 </w:t>
-      </w:r>
-      <w:proofErr w:type="spellStart"/>
-      <w:r>
-        <w:rPr>
-          <w:rFonts w:hint="eastAsia"/>
-        </w:rPr>
-        <w:t>스킬을</w:t>
-      </w:r>
-      <w:proofErr w:type="spellEnd"/>
+        <w:t>가 사용하는 스킬을</w:t>
+      </w:r>
       <w:r>
         <w:rPr>
           <w:rFonts w:hint="eastAsia"/>
@@ -440,19 +508,11 @@
       <w:r>
         <w:t xml:space="preserve">NPC </w:t>
       </w:r>
-      <w:proofErr w:type="spellStart"/>
-      <w:r>
-        <w:rPr>
-          <w:rFonts w:hint="eastAsia"/>
-        </w:rPr>
-        <w:t>스킬을</w:t>
-      </w:r>
-      <w:proofErr w:type="spellEnd"/>
-      <w:r>
-        <w:rPr>
-          <w:rFonts w:hint="eastAsia"/>
-        </w:rPr>
-        <w:t xml:space="preserve"> </w:t>
+      <w:r>
+        <w:rPr>
+          <w:rFonts w:hint="eastAsia"/>
+        </w:rPr>
+        <w:t xml:space="preserve">스킬을 </w:t>
       </w:r>
       <w:proofErr w:type="spellStart"/>
       <w:r>
@@ -496,19 +556,25 @@
         </w:numPr>
         <w:ind w:leftChars="0"/>
       </w:pPr>
+      <w:r>
+        <w:rPr>
+          <w:rFonts w:hint="eastAsia"/>
+        </w:rPr>
+        <w:t xml:space="preserve">레퍼런스 </w:t>
+      </w:r>
       <w:proofErr w:type="spellStart"/>
       <w:r>
         <w:rPr>
           <w:rFonts w:hint="eastAsia"/>
         </w:rPr>
-        <w:t>레퍼런스</w:t>
+        <w:t>게임에서와</w:t>
       </w:r>
       <w:proofErr w:type="spellEnd"/>
       <w:r>
         <w:rPr>
           <w:rFonts w:hint="eastAsia"/>
         </w:rPr>
-        <w:t xml:space="preserve"> 게임에서와 다르게 게임 내 아이템의 역할을 하기 때문에 그에 대한 타 부서의 이해를 돕기 위해 작성함.</w:t>
+        <w:t xml:space="preserve"> 다르게 게임 내 아이템의 역할을 하기 때문에 그에 대한 타 부서의 이해를 돕기 위해 작성함.</w:t>
       </w:r>
     </w:p>
     <w:p/>
@@ -617,84 +683,79 @@
         </w:rPr>
         <w:t xml:space="preserve"> </w:t>
       </w:r>
+      <w:r>
+        <w:rPr>
+          <w:rFonts w:hint="eastAsia"/>
+          <w:highlight w:val="yellow"/>
+        </w:rPr>
+        <w:t xml:space="preserve">스킬의 아이템화는 스킬 </w:t>
+      </w:r>
+      <w:r>
+        <w:rPr>
+          <w:rFonts w:hint="eastAsia"/>
+          <w:highlight w:val="yellow"/>
+        </w:rPr>
+        <w:t>튜브라 정의</w:t>
+      </w:r>
+      <w:r>
+        <w:rPr>
+          <w:rFonts w:hint="eastAsia"/>
+          <w:highlight w:val="yellow"/>
+        </w:rPr>
+        <w:t>한다.</w:t>
+      </w:r>
+    </w:p>
+    <w:p>
+      <w:pPr>
+        <w:rPr>
+          <w:strike/>
+          <w:color w:val="FFFFFF" w:themeColor="background1"/>
+          <w:highlight w:val="red"/>
+        </w:rPr>
+      </w:pPr>
+      <w:commentRangeStart w:id="1"/>
+      <w:r>
+        <w:rPr>
+          <w:rFonts w:hint="eastAsia"/>
+          <w:strike/>
+          <w:color w:val="FFFFFF" w:themeColor="background1"/>
+          <w:highlight w:val="red"/>
+        </w:rPr>
+        <w:t>3</w:t>
+      </w:r>
+      <w:r>
+        <w:rPr>
+          <w:strike/>
+          <w:color w:val="FFFFFF" w:themeColor="background1"/>
+          <w:highlight w:val="red"/>
+        </w:rPr>
+        <w:t xml:space="preserve">.2. </w:t>
+      </w:r>
+      <w:r>
+        <w:rPr>
+          <w:rFonts w:hint="eastAsia"/>
+          <w:strike/>
+          <w:color w:val="FFFFFF" w:themeColor="background1"/>
+          <w:highlight w:val="red"/>
+        </w:rPr>
+        <w:t>스킬의 획득</w:t>
+      </w:r>
+      <w:r>
+        <w:rPr>
+          <w:rFonts w:hint="eastAsia"/>
+          <w:strike/>
+          <w:color w:val="FFFFFF" w:themeColor="background1"/>
+          <w:highlight w:val="red"/>
+        </w:rPr>
+        <w:t xml:space="preserve"> 및 </w:t>
+      </w:r>
       <w:proofErr w:type="spellStart"/>
       <w:r>
         <w:rPr>
           <w:rFonts w:hint="eastAsia"/>
-          <w:highlight w:val="yellow"/>
-        </w:rPr>
-        <w:t>스킬의</w:t>
-      </w:r>
-      <w:proofErr w:type="spellEnd"/>
-      <w:r>
-        <w:rPr>
-          <w:rFonts w:hint="eastAsia"/>
-          <w:highlight w:val="yellow"/>
-        </w:rPr>
-        <w:t xml:space="preserve"> 아이템화는 스킬 </w:t>
-      </w:r>
-      <w:r>
-        <w:rPr>
-          <w:rFonts w:hint="eastAsia"/>
-          <w:highlight w:val="yellow"/>
-        </w:rPr>
-        <w:t>튜브라 정의</w:t>
-      </w:r>
-      <w:r>
-        <w:rPr>
-          <w:rFonts w:hint="eastAsia"/>
-          <w:highlight w:val="yellow"/>
-        </w:rPr>
-        <w:t>한다.</w:t>
-      </w:r>
-    </w:p>
-    <w:p>
-      <w:pPr>
-        <w:rPr>
-          <w:highlight w:val="yellow"/>
-        </w:rPr>
-      </w:pPr>
-      <w:r>
-        <w:rPr>
-          <w:rFonts w:hint="eastAsia"/>
-          <w:highlight w:val="yellow"/>
-        </w:rPr>
-        <w:t>3</w:t>
-      </w:r>
-      <w:r>
-        <w:rPr>
-          <w:highlight w:val="yellow"/>
-        </w:rPr>
-        <w:t xml:space="preserve">.2. </w:t>
-      </w:r>
-      <w:proofErr w:type="spellStart"/>
-      <w:r>
-        <w:rPr>
-          <w:rFonts w:hint="eastAsia"/>
-          <w:highlight w:val="yellow"/>
-        </w:rPr>
-        <w:t>스킬의</w:t>
-      </w:r>
-      <w:proofErr w:type="spellEnd"/>
-      <w:r>
-        <w:rPr>
-          <w:rFonts w:hint="eastAsia"/>
-          <w:highlight w:val="yellow"/>
-        </w:rPr>
-        <w:t xml:space="preserve"> 획득</w:t>
-      </w:r>
-      <w:r>
-        <w:rPr>
-          <w:rFonts w:hint="eastAsia"/>
-          <w:highlight w:val="yellow"/>
-        </w:rPr>
-        <w:t xml:space="preserve"> 및 </w:t>
-      </w:r>
-      <w:proofErr w:type="spellStart"/>
-      <w:r>
-        <w:rPr>
-          <w:rFonts w:hint="eastAsia"/>
-          <w:highlight w:val="yellow"/>
+          <w:strike/>
+          <w:color w:val="FFFFFF" w:themeColor="background1"/>
+          <w:highlight w:val="red"/>
         </w:rPr>
         <w:t>레벨업</w:t>
       </w:r>
@@ -709,100 +770,130 @@
         </w:numPr>
         <w:ind w:leftChars="0"/>
         <w:rPr>
-          <w:highlight w:val="yellow"/>
-        </w:rPr>
-      </w:pPr>
-      <w:r>
-        <w:rPr>
-          <w:rFonts w:hint="eastAsia"/>
-          <w:highlight w:val="yellow"/>
+          <w:strike/>
+          <w:color w:val="FFFFFF" w:themeColor="background1"/>
+          <w:highlight w:val="red"/>
+        </w:rPr>
+      </w:pPr>
+      <w:r>
+        <w:rPr>
+          <w:rFonts w:hint="eastAsia"/>
+          <w:strike/>
+          <w:color w:val="FFFFFF" w:themeColor="background1"/>
+          <w:highlight w:val="red"/>
         </w:rPr>
         <w:t>N</w:t>
       </w:r>
       <w:r>
         <w:rPr>
-          <w:highlight w:val="yellow"/>
+          <w:strike/>
+          <w:color w:val="FFFFFF" w:themeColor="background1"/>
+          <w:highlight w:val="red"/>
         </w:rPr>
         <w:t>PC</w:t>
       </w:r>
       <w:r>
         <w:rPr>
           <w:rFonts w:hint="eastAsia"/>
-          <w:highlight w:val="yellow"/>
+          <w:strike/>
+          <w:color w:val="FFFFFF" w:themeColor="background1"/>
+          <w:highlight w:val="red"/>
         </w:rPr>
         <w:t xml:space="preserve">가 사망하면 확률에 의하여 </w:t>
       </w:r>
       <w:r>
         <w:rPr>
-          <w:highlight w:val="yellow"/>
+          <w:strike/>
+          <w:color w:val="FFFFFF" w:themeColor="background1"/>
+          <w:highlight w:val="red"/>
         </w:rPr>
         <w:t>QWE</w:t>
       </w:r>
       <w:r>
         <w:rPr>
           <w:rFonts w:hint="eastAsia"/>
-          <w:highlight w:val="yellow"/>
+          <w:strike/>
+          <w:color w:val="FFFFFF" w:themeColor="background1"/>
+          <w:highlight w:val="red"/>
         </w:rPr>
         <w:t>창</w:t>
       </w:r>
       <w:r>
         <w:rPr>
           <w:rStyle w:val="ac"/>
-          <w:highlight w:val="yellow"/>
+          <w:strike/>
+          <w:color w:val="FFFFFF" w:themeColor="background1"/>
+          <w:highlight w:val="red"/>
         </w:rPr>
         <w:footnoteReference w:id="1"/>
       </w:r>
       <w:r>
         <w:rPr>
           <w:rFonts w:hint="eastAsia"/>
-          <w:highlight w:val="yellow"/>
+          <w:strike/>
+          <w:color w:val="FFFFFF" w:themeColor="background1"/>
+          <w:highlight w:val="red"/>
         </w:rPr>
         <w:t xml:space="preserve">에 우선 등록된다 이후 스킬 </w:t>
       </w:r>
       <w:r>
         <w:rPr>
-          <w:highlight w:val="yellow"/>
+          <w:strike/>
+          <w:color w:val="FFFFFF" w:themeColor="background1"/>
+          <w:highlight w:val="red"/>
         </w:rPr>
         <w:t>30</w:t>
       </w:r>
       <w:r>
         <w:rPr>
           <w:rFonts w:hint="eastAsia"/>
-          <w:highlight w:val="yellow"/>
+          <w:strike/>
+          <w:color w:val="FFFFFF" w:themeColor="background1"/>
+          <w:highlight w:val="red"/>
         </w:rPr>
         <w:t>종</w:t>
       </w:r>
       <w:r>
         <w:rPr>
           <w:rFonts w:hint="eastAsia"/>
-          <w:highlight w:val="yellow"/>
+          <w:strike/>
+          <w:color w:val="FFFFFF" w:themeColor="background1"/>
+          <w:highlight w:val="red"/>
         </w:rPr>
         <w:t xml:space="preserve"> 까지는 자동 습독되며</w:t>
       </w:r>
       <w:r>
         <w:rPr>
-          <w:highlight w:val="yellow"/>
+          <w:strike/>
+          <w:color w:val="FFFFFF" w:themeColor="background1"/>
+          <w:highlight w:val="red"/>
         </w:rPr>
         <w:t xml:space="preserve"> </w:t>
       </w:r>
       <w:r>
         <w:rPr>
           <w:rFonts w:hint="eastAsia"/>
-          <w:highlight w:val="yellow"/>
+          <w:strike/>
+          <w:color w:val="FFFFFF" w:themeColor="background1"/>
+          <w:highlight w:val="red"/>
         </w:rPr>
         <w:t>스킬 창</w:t>
       </w:r>
       <w:r>
         <w:rPr>
           <w:rStyle w:val="ac"/>
-          <w:highlight w:val="yellow"/>
+          <w:strike/>
+          <w:color w:val="FFFFFF" w:themeColor="background1"/>
+          <w:highlight w:val="red"/>
         </w:rPr>
         <w:footnoteReference w:id="2"/>
       </w:r>
       <w:r>
         <w:rPr>
           <w:rFonts w:hint="eastAsia"/>
-          <w:highlight w:val="yellow"/>
+          <w:strike/>
+          <w:color w:val="FFFFFF" w:themeColor="background1"/>
+          <w:highlight w:val="red"/>
         </w:rPr>
         <w:t>에 자동 등록된다.</w:t>
       </w:r>
@@ -816,77 +907,46 @@
         </w:numPr>
         <w:ind w:leftChars="0"/>
         <w:rPr>
-          <w:highlight w:val="yellow"/>
-        </w:rPr>
-      </w:pPr>
-      <w:r>
-        <w:rPr>
-          <w:rFonts w:hint="eastAsia"/>
-          <w:highlight w:val="yellow"/>
-        </w:rPr>
-        <w:t xml:space="preserve">보유 30종의 </w:t>
+          <w:strike/>
+          <w:color w:val="FFFFFF" w:themeColor="background1"/>
+          <w:highlight w:val="red"/>
+        </w:rPr>
+      </w:pPr>
+      <w:r>
+        <w:rPr>
+          <w:rFonts w:hint="eastAsia"/>
+          <w:strike/>
+          <w:color w:val="FFFFFF" w:themeColor="background1"/>
+          <w:highlight w:val="red"/>
+        </w:rPr>
+        <w:t xml:space="preserve">보유 30종의 스킬에 한해서 </w:t>
+      </w:r>
+      <w:r>
+        <w:rPr>
+          <w:rFonts w:hint="eastAsia"/>
+          <w:strike/>
+          <w:color w:val="FFFFFF" w:themeColor="background1"/>
+          <w:highlight w:val="red"/>
+        </w:rPr>
+        <w:t xml:space="preserve">스킬을 습득하면, 기존 스킬이 </w:t>
       </w:r>
       <w:proofErr w:type="spellStart"/>
       <w:r>
         <w:rPr>
           <w:rFonts w:hint="eastAsia"/>
-          <w:highlight w:val="yellow"/>
-        </w:rPr>
-        <w:t>스킬에</w:t>
+          <w:strike/>
+          <w:color w:val="FFFFFF" w:themeColor="background1"/>
+          <w:highlight w:val="red"/>
+        </w:rPr>
+        <w:t>레벨업된다</w:t>
       </w:r>
       <w:proofErr w:type="spellEnd"/>
       <w:r>
         <w:rPr>
           <w:rFonts w:hint="eastAsia"/>
-          <w:highlight w:val="yellow"/>
-        </w:rPr>
-        <w:t xml:space="preserve"> 한해서 </w:t>
-      </w:r>
-      <w:proofErr w:type="spellStart"/>
-      <w:r>
-        <w:rPr>
-          <w:rFonts w:hint="eastAsia"/>
-          <w:highlight w:val="yellow"/>
-        </w:rPr>
-        <w:t>스킬을</w:t>
-      </w:r>
-      <w:proofErr w:type="spellEnd"/>
-      <w:r>
-        <w:rPr>
-          <w:rFonts w:hint="eastAsia"/>
-          <w:highlight w:val="yellow"/>
-        </w:rPr>
-        <w:t xml:space="preserve"> 습득하면, 기존 </w:t>
-      </w:r>
-      <w:proofErr w:type="spellStart"/>
-      <w:r>
-        <w:rPr>
-          <w:rFonts w:hint="eastAsia"/>
-          <w:highlight w:val="yellow"/>
-        </w:rPr>
-        <w:t>스킬이</w:t>
-      </w:r>
-      <w:proofErr w:type="spellEnd"/>
-      <w:r>
-        <w:rPr>
-          <w:rFonts w:hint="eastAsia"/>
-          <w:highlight w:val="yellow"/>
-        </w:rPr>
-        <w:t xml:space="preserve"> </w:t>
-      </w:r>
-      <w:proofErr w:type="spellStart"/>
-      <w:r>
-        <w:rPr>
-          <w:rFonts w:hint="eastAsia"/>
-          <w:highlight w:val="yellow"/>
-        </w:rPr>
-        <w:t>레벨업된다</w:t>
-      </w:r>
-      <w:proofErr w:type="spellEnd"/>
-      <w:r>
-        <w:rPr>
-          <w:rFonts w:hint="eastAsia"/>
-          <w:highlight w:val="yellow"/>
+          <w:strike/>
+          <w:color w:val="FFFFFF" w:themeColor="background1"/>
+          <w:highlight w:val="red"/>
         </w:rPr>
         <w:t>.</w:t>
       </w:r>
@@ -900,26 +960,34 @@
         </w:numPr>
         <w:ind w:leftChars="0"/>
         <w:rPr>
-          <w:highlight w:val="yellow"/>
-        </w:rPr>
-      </w:pPr>
-      <w:r>
-        <w:rPr>
-          <w:rFonts w:hint="eastAsia"/>
-          <w:highlight w:val="yellow"/>
+          <w:strike/>
+          <w:color w:val="FFFFFF" w:themeColor="background1"/>
+          <w:highlight w:val="red"/>
+        </w:rPr>
+      </w:pPr>
+      <w:r>
+        <w:rPr>
+          <w:rFonts w:hint="eastAsia"/>
+          <w:strike/>
+          <w:color w:val="FFFFFF" w:themeColor="background1"/>
+          <w:highlight w:val="red"/>
         </w:rPr>
         <w:t xml:space="preserve">스킬 창이 모두 차면 </w:t>
       </w:r>
       <w:r>
         <w:rPr>
-          <w:highlight w:val="yellow"/>
+          <w:strike/>
+          <w:color w:val="FFFFFF" w:themeColor="background1"/>
+          <w:highlight w:val="red"/>
         </w:rPr>
         <w:t>NPC</w:t>
       </w:r>
       <w:r>
         <w:rPr>
           <w:rFonts w:hint="eastAsia"/>
-          <w:highlight w:val="yellow"/>
+          <w:strike/>
+          <w:color w:val="FFFFFF" w:themeColor="background1"/>
+          <w:highlight w:val="red"/>
         </w:rPr>
         <w:t xml:space="preserve">사망 이후 스킬 튜브가 </w:t>
       </w:r>
@@ -927,7 +995,9 @@
       <w:r>
         <w:rPr>
           <w:rFonts w:hint="eastAsia"/>
-          <w:highlight w:val="yellow"/>
+          <w:strike/>
+          <w:color w:val="FFFFFF" w:themeColor="background1"/>
+          <w:highlight w:val="red"/>
         </w:rPr>
         <w:t>드랍되며</w:t>
       </w:r>
@@ -935,61 +1005,46 @@
       <w:r>
         <w:rPr>
           <w:rFonts w:hint="eastAsia"/>
-          <w:highlight w:val="yellow"/>
-        </w:rPr>
-        <w:t xml:space="preserve">, </w:t>
-      </w:r>
-      <w:proofErr w:type="spellStart"/>
-      <w:r>
-        <w:rPr>
-          <w:rFonts w:hint="eastAsia"/>
-          <w:highlight w:val="yellow"/>
-        </w:rPr>
-        <w:t>스킬을</w:t>
-      </w:r>
-      <w:proofErr w:type="spellEnd"/>
-      <w:r>
-        <w:rPr>
-          <w:rFonts w:hint="eastAsia"/>
-          <w:highlight w:val="yellow"/>
-        </w:rPr>
-        <w:t xml:space="preserve"> 파기한 후 상호작용 키로 스킬 튜브의 습득이 가능하다.</w:t>
-      </w:r>
-    </w:p>
-    <w:p>
-      <w:pPr>
-        <w:rPr>
-          <w:highlight w:val="yellow"/>
-        </w:rPr>
-      </w:pPr>
-      <w:r>
-        <w:rPr>
-          <w:rFonts w:hint="eastAsia"/>
-          <w:highlight w:val="yellow"/>
+          <w:strike/>
+          <w:color w:val="FFFFFF" w:themeColor="background1"/>
+          <w:highlight w:val="red"/>
+        </w:rPr>
+        <w:t>, 스킬을 파기한 후 상호작용 키로 스킬 튜브의 습득이 가능하다.</w:t>
+      </w:r>
+    </w:p>
+    <w:p>
+      <w:pPr>
+        <w:rPr>
+          <w:strike/>
+          <w:color w:val="FFFFFF" w:themeColor="background1"/>
+          <w:highlight w:val="red"/>
+        </w:rPr>
+      </w:pPr>
+      <w:r>
+        <w:rPr>
+          <w:rFonts w:hint="eastAsia"/>
+          <w:strike/>
+          <w:color w:val="FFFFFF" w:themeColor="background1"/>
+          <w:highlight w:val="red"/>
         </w:rPr>
         <w:t>3</w:t>
       </w:r>
       <w:r>
         <w:rPr>
-          <w:highlight w:val="yellow"/>
+          <w:strike/>
+          <w:color w:val="FFFFFF" w:themeColor="background1"/>
+          <w:highlight w:val="red"/>
         </w:rPr>
         <w:t xml:space="preserve">.3. </w:t>
       </w:r>
-      <w:proofErr w:type="spellStart"/>
-      <w:r>
-        <w:rPr>
-          <w:rFonts w:hint="eastAsia"/>
-          <w:highlight w:val="yellow"/>
-        </w:rPr>
-        <w:t>스킬의</w:t>
-      </w:r>
-      <w:proofErr w:type="spellEnd"/>
-      <w:r>
-        <w:rPr>
-          <w:rFonts w:hint="eastAsia"/>
-          <w:highlight w:val="yellow"/>
-        </w:rPr>
-        <w:t xml:space="preserve"> 파기</w:t>
+      <w:r>
+        <w:rPr>
+          <w:rFonts w:hint="eastAsia"/>
+          <w:strike/>
+          <w:color w:val="FFFFFF" w:themeColor="background1"/>
+          <w:highlight w:val="red"/>
+        </w:rPr>
+        <w:t>스킬의 파기</w:t>
       </w:r>
     </w:p>
     <w:p>
@@ -1001,136 +1056,112 @@
         </w:numPr>
         <w:ind w:leftChars="0"/>
         <w:rPr>
+          <w:strike/>
+          <w:color w:val="FFFFFF" w:themeColor="background1"/>
+          <w:highlight w:val="red"/>
+        </w:rPr>
+      </w:pPr>
+      <w:r>
+        <w:rPr>
+          <w:rFonts w:hint="eastAsia"/>
+          <w:strike/>
+          <w:color w:val="FFFFFF" w:themeColor="background1"/>
+          <w:highlight w:val="red"/>
+        </w:rPr>
+        <w:t xml:space="preserve">오픈 된 </w:t>
+      </w:r>
+      <w:r>
+        <w:rPr>
+          <w:rFonts w:hint="eastAsia"/>
+          <w:strike/>
+          <w:color w:val="FFFFFF" w:themeColor="background1"/>
+          <w:highlight w:val="red"/>
+        </w:rPr>
+        <w:t>스킬 창</w:t>
+      </w:r>
+      <w:r>
+        <w:rPr>
+          <w:rFonts w:hint="eastAsia"/>
+          <w:strike/>
+          <w:color w:val="FFFFFF" w:themeColor="background1"/>
+          <w:highlight w:val="red"/>
+        </w:rPr>
+        <w:t xml:space="preserve"> 개수 이상의 스킬을 선택하여</w:t>
+      </w:r>
+      <w:r>
+        <w:rPr>
+          <w:rFonts w:hint="eastAsia"/>
+          <w:strike/>
+          <w:color w:val="FFFFFF" w:themeColor="background1"/>
+          <w:highlight w:val="red"/>
+        </w:rPr>
+        <w:t xml:space="preserve"> 상호작용을 통해 파기가 가능하다.</w:t>
+      </w:r>
+      <w:commentRangeEnd w:id="1"/>
+      <w:r>
+        <w:rPr>
+          <w:rStyle w:val="a5"/>
+        </w:rPr>
+        <w:commentReference w:id="1"/>
+      </w:r>
+    </w:p>
+    <w:p>
+      <w:r>
+        <w:rPr>
+          <w:rFonts w:hint="eastAsia"/>
           <w:highlight w:val="yellow"/>
         </w:rPr>
-      </w:pPr>
+        <w:t>3.2. 3.3</w:t>
+      </w:r>
+      <w:proofErr w:type="gramStart"/>
       <w:r>
         <w:rPr>
           <w:rFonts w:hint="eastAsia"/>
           <w:highlight w:val="yellow"/>
         </w:rPr>
-        <w:t xml:space="preserve">오픈 된 </w:t>
-      </w:r>
+        <w:t>.에</w:t>
+      </w:r>
+      <w:proofErr w:type="gramEnd"/>
       <w:r>
         <w:rPr>
           <w:rFonts w:hint="eastAsia"/>
           <w:highlight w:val="yellow"/>
         </w:rPr>
-        <w:t>스킬 창</w:t>
-      </w:r>
-      <w:r>
-        <w:rPr>
-          <w:rFonts w:hint="eastAsia"/>
+        <w:t xml:space="preserve"> 대한 상호작용 키는 </w:t>
+      </w:r>
+      <w:r>
+        <w:rPr>
           <w:highlight w:val="yellow"/>
         </w:rPr>
-        <w:t xml:space="preserve"> 개수 이상의 </w:t>
-      </w:r>
-      <w:proofErr w:type="spellStart"/>
+        <w:t>UI</w:t>
+      </w:r>
       <w:r>
         <w:rPr>
           <w:rFonts w:hint="eastAsia"/>
           <w:highlight w:val="yellow"/>
         </w:rPr>
-        <w:t>스킬을</w:t>
-      </w:r>
-      <w:proofErr w:type="spellEnd"/>
-      <w:r>
-        <w:rPr>
-          <w:rFonts w:hint="eastAsia"/>
+        <w:t>기획서 초안.pptx를 확인한다.</w:t>
+      </w:r>
+    </w:p>
+    <w:p>
+      <w:pPr>
+        <w:rPr>
           <w:highlight w:val="yellow"/>
         </w:rPr>
-        <w:t xml:space="preserve"> 선택하여</w:t>
-      </w:r>
+      </w:pPr>
       <w:r>
         <w:rPr>
           <w:rFonts w:hint="eastAsia"/>
           <w:highlight w:val="yellow"/>
         </w:rPr>
-        <w:t xml:space="preserve"> 상호작용을 통해 파기가 가능하다.</w:t>
-      </w:r>
-    </w:p>
-    <w:p>
+        <w:t xml:space="preserve">3.4. </w:t>
+      </w:r>
       <w:r>
         <w:rPr>
           <w:rFonts w:hint="eastAsia"/>
           <w:highlight w:val="yellow"/>
         </w:rPr>
-        <w:t>3.2. 3.3</w:t>
-      </w:r>
-      <w:proofErr w:type="gramStart"/>
-      <w:r>
-        <w:rPr>
-          <w:rFonts w:hint="eastAsia"/>
-          <w:highlight w:val="yellow"/>
-        </w:rPr>
-        <w:t>.에</w:t>
-      </w:r>
-      <w:proofErr w:type="gramEnd"/>
-      <w:r>
-        <w:rPr>
-          <w:rFonts w:hint="eastAsia"/>
-          <w:highlight w:val="yellow"/>
-        </w:rPr>
-        <w:t xml:space="preserve"> 대한 상호작용 키는 </w:t>
-      </w:r>
-      <w:r>
-        <w:rPr>
-          <w:highlight w:val="yellow"/>
-        </w:rPr>
-        <w:t>UI</w:t>
-      </w:r>
-      <w:r>
-        <w:rPr>
-          <w:rFonts w:hint="eastAsia"/>
-          <w:highlight w:val="yellow"/>
-        </w:rPr>
-        <w:t>기획서 초안.</w:t>
-      </w:r>
-      <w:proofErr w:type="spellStart"/>
-      <w:r>
-        <w:rPr>
-          <w:rFonts w:hint="eastAsia"/>
-          <w:highlight w:val="yellow"/>
-        </w:rPr>
-        <w:t>pptx</w:t>
-      </w:r>
-      <w:proofErr w:type="spellEnd"/>
-      <w:r>
-        <w:rPr>
-          <w:rFonts w:hint="eastAsia"/>
-          <w:highlight w:val="yellow"/>
-        </w:rPr>
-        <w:t>를 확인한다.</w:t>
-      </w:r>
-    </w:p>
-    <w:p>
-      <w:pPr>
-        <w:rPr>
-          <w:highlight w:val="yellow"/>
-        </w:rPr>
-      </w:pPr>
-      <w:r>
-        <w:rPr>
-          <w:rFonts w:hint="eastAsia"/>
-          <w:highlight w:val="yellow"/>
-        </w:rPr>
-        <w:t xml:space="preserve">3.4. </w:t>
-      </w:r>
-      <w:proofErr w:type="spellStart"/>
-      <w:r>
-        <w:rPr>
-          <w:rFonts w:hint="eastAsia"/>
-          <w:highlight w:val="yellow"/>
-        </w:rPr>
-        <w:t>스킬의</w:t>
-      </w:r>
-      <w:proofErr w:type="spellEnd"/>
-      <w:r>
-        <w:rPr>
-          <w:rFonts w:hint="eastAsia"/>
-          <w:highlight w:val="yellow"/>
-        </w:rPr>
-        <w:t xml:space="preserve"> 종류</w:t>
+        <w:t>스킬의 종류</w:t>
       </w:r>
     </w:p>
     <w:p>
@@ -1302,7 +1333,7 @@
             <wp:docPr id="2" name="그림 1">
               <a:extLst xmlns:a="http://schemas.openxmlformats.org/drawingml/2006/main">
                 <a:ext uri="{FF2B5EF4-FFF2-40B4-BE49-F238E27FC236}">
-                  <a16:creationId xmlns:o="urn:schemas-microsoft-com:office:office" xmlns:v="urn:schemas-microsoft-com:vml" xmlns:w10="urn:schemas-microsoft-com:office:word" xmlns:w="http://schemas.openxmlformats.org/wordprocessingml/2006/main" xmlns:xdr="http://schemas.openxmlformats.org/drawingml/2006/spreadsheetDrawing" xmlns:a16="http://schemas.microsoft.com/office/drawing/2014/main" xmlns="" xmlns:lc="http://schemas.openxmlformats.org/drawingml/2006/lockedCanvas" id="{00000000-0008-0000-0000-000002000000}"/>
+                  <a16:creationId xmlns:a16="http://schemas.microsoft.com/office/drawing/2014/main" id="{00000000-0008-0000-0000-000002000000}"/>
                 </a:ext>
               </a:extLst>
             </wp:docPr>
@@ -1316,7 +1347,7 @@
                     <pic:cNvPr id="2" name="그림 1">
                       <a:extLst>
                         <a:ext uri="{FF2B5EF4-FFF2-40B4-BE49-F238E27FC236}">
-                          <a16:creationId xmlns:o="urn:schemas-microsoft-com:office:office" xmlns:v="urn:schemas-microsoft-com:vml" xmlns:w10="urn:schemas-microsoft-com:office:word" xmlns:w="http://schemas.openxmlformats.org/wordprocessingml/2006/main" xmlns:xdr="http://schemas.openxmlformats.org/drawingml/2006/spreadsheetDrawing" xmlns:a16="http://schemas.microsoft.com/office/drawing/2014/main" xmlns="" xmlns:lc="http://schemas.openxmlformats.org/drawingml/2006/lockedCanvas" id="{00000000-0008-0000-0000-000002000000}"/>
+                          <a16:creationId xmlns:a16="http://schemas.microsoft.com/office/drawing/2014/main" id="{00000000-0008-0000-0000-000002000000}"/>
                         </a:ext>
                       </a:extLst>
                     </pic:cNvPr>
@@ -1325,7 +1356,7 @@
                     </pic:cNvPicPr>
                   </pic:nvPicPr>
                   <pic:blipFill>
-                    <a:blip r:embed="rId8" cstate="print">
+                    <a:blip r:embed="rId11" cstate="print">
                       <a:extLst>
                         <a:ext uri="{28A0092B-C50C-407E-A947-70E740481C1C}">
                           <a14:useLocalDpi xmlns:a14="http://schemas.microsoft.com/office/drawing/2010/main" val="0"/>
@@ -1448,19 +1479,11 @@
       <w:r>
         <w:t xml:space="preserve">3.5. </w:t>
       </w:r>
-      <w:proofErr w:type="spellStart"/>
-      <w:r>
-        <w:rPr>
-          <w:rFonts w:hint="eastAsia"/>
-        </w:rPr>
-        <w:t>스킬의</w:t>
-      </w:r>
-      <w:proofErr w:type="spellEnd"/>
-      <w:r>
-        <w:rPr>
-          <w:rFonts w:hint="eastAsia"/>
-        </w:rPr>
-        <w:t xml:space="preserve"> 사용</w:t>
+      <w:r>
+        <w:rPr>
+          <w:rFonts w:hint="eastAsia"/>
+        </w:rPr>
+        <w:t>스킬의 사용</w:t>
       </w:r>
     </w:p>
     <w:p>
@@ -1490,21 +1513,7 @@
         <w:rPr>
           <w:rFonts w:hint="eastAsia"/>
         </w:rPr>
-        <w:t xml:space="preserve"> 사용함으로써 </w:t>
-      </w:r>
-      <w:proofErr w:type="spellStart"/>
-      <w:r>
-        <w:rPr>
-          <w:rFonts w:hint="eastAsia"/>
-        </w:rPr>
-        <w:t>스킬을</w:t>
-      </w:r>
-      <w:proofErr w:type="spellEnd"/>
-      <w:r>
-        <w:rPr>
-          <w:rFonts w:hint="eastAsia"/>
-        </w:rPr>
-        <w:t xml:space="preserve"> 배울 수 있다.</w:t>
+        <w:t xml:space="preserve"> 사용함으로써 스킬을 배울 수 있다.</w:t>
       </w:r>
     </w:p>
     <w:p>
@@ -1516,19 +1525,11 @@
         </w:numPr>
         <w:ind w:leftChars="0"/>
       </w:pPr>
-      <w:proofErr w:type="spellStart"/>
-      <w:r>
-        <w:rPr>
-          <w:rFonts w:hint="eastAsia"/>
-        </w:rPr>
-        <w:t>스킬은</w:t>
-      </w:r>
-      <w:proofErr w:type="spellEnd"/>
-      <w:r>
-        <w:rPr>
-          <w:rFonts w:hint="eastAsia"/>
-        </w:rPr>
-        <w:t xml:space="preserve"> </w:t>
+      <w:r>
+        <w:rPr>
+          <w:rFonts w:hint="eastAsia"/>
+        </w:rPr>
+        <w:t xml:space="preserve">스킬은 </w:t>
       </w:r>
       <w:proofErr w:type="spellStart"/>
       <w:r>
@@ -1607,21 +1608,7 @@
         <w:rPr>
           <w:rFonts w:hint="eastAsia"/>
         </w:rPr>
-        <w:t xml:space="preserve"> </w:t>
-      </w:r>
-      <w:proofErr w:type="spellStart"/>
-      <w:r>
-        <w:rPr>
-          <w:rFonts w:hint="eastAsia"/>
-        </w:rPr>
-        <w:t>스킬의</w:t>
-      </w:r>
-      <w:proofErr w:type="spellEnd"/>
-      <w:r>
-        <w:rPr>
-          <w:rFonts w:hint="eastAsia"/>
-        </w:rPr>
-        <w:t xml:space="preserve"> 정의</w:t>
+        <w:t xml:space="preserve"> 스킬의 정의</w:t>
       </w:r>
     </w:p>
     <w:p>
@@ -1645,21 +1632,7 @@
         <w:rPr>
           <w:rFonts w:hint="eastAsia"/>
         </w:rPr>
-        <w:t xml:space="preserve"> </w:t>
-      </w:r>
-      <w:proofErr w:type="spellStart"/>
-      <w:r>
-        <w:rPr>
-          <w:rFonts w:hint="eastAsia"/>
-        </w:rPr>
-        <w:t>스킬은</w:t>
-      </w:r>
-      <w:proofErr w:type="spellEnd"/>
-      <w:r>
-        <w:rPr>
-          <w:rFonts w:hint="eastAsia"/>
-        </w:rPr>
-        <w:t xml:space="preserve"> </w:t>
+        <w:t xml:space="preserve"> 스킬은 </w:t>
       </w:r>
       <w:r>
         <w:t>PC</w:t>
@@ -1668,21 +1641,7 @@
         <w:rPr>
           <w:rFonts w:hint="eastAsia"/>
         </w:rPr>
-        <w:t xml:space="preserve">고유의 </w:t>
-      </w:r>
-      <w:proofErr w:type="spellStart"/>
-      <w:r>
-        <w:rPr>
-          <w:rFonts w:hint="eastAsia"/>
-        </w:rPr>
-        <w:t>스킬로써</w:t>
-      </w:r>
-      <w:proofErr w:type="spellEnd"/>
-      <w:r>
-        <w:rPr>
-          <w:rFonts w:hint="eastAsia"/>
-        </w:rPr>
-        <w:t xml:space="preserve"> </w:t>
+        <w:t xml:space="preserve">고유의 스킬로써 </w:t>
       </w:r>
       <w:r>
         <w:t>QWE</w:t>
@@ -1691,21 +1650,7 @@
         <w:rPr>
           <w:rFonts w:hint="eastAsia"/>
         </w:rPr>
-        <w:t xml:space="preserve">창에 등록된 </w:t>
-      </w:r>
-      <w:proofErr w:type="spellStart"/>
-      <w:r>
-        <w:rPr>
-          <w:rFonts w:hint="eastAsia"/>
-        </w:rPr>
-        <w:t>스킬의</w:t>
-      </w:r>
-      <w:proofErr w:type="spellEnd"/>
-      <w:r>
-        <w:rPr>
-          <w:rFonts w:hint="eastAsia"/>
-        </w:rPr>
-        <w:t xml:space="preserve"> 조합으로 </w:t>
+        <w:t xml:space="preserve">창에 등록된 스킬의 조합으로 </w:t>
       </w:r>
       <w:r>
         <w:rPr>
@@ -1744,44 +1689,14 @@
         <w:rPr>
           <w:rFonts w:hint="eastAsia"/>
         </w:rPr>
-        <w:t xml:space="preserve"> </w:t>
-      </w:r>
-      <w:proofErr w:type="spellStart"/>
-      <w:r>
-        <w:rPr>
-          <w:rFonts w:hint="eastAsia"/>
-        </w:rPr>
-        <w:t>스킬은</w:t>
-      </w:r>
-      <w:proofErr w:type="spellEnd"/>
-      <w:r>
-        <w:rPr>
-          <w:rFonts w:hint="eastAsia"/>
-        </w:rPr>
-        <w:t xml:space="preserve"> </w:t>
-      </w:r>
-      <w:proofErr w:type="spellStart"/>
-      <w:r>
-        <w:rPr>
-          <w:rFonts w:hint="eastAsia"/>
-        </w:rPr>
-        <w:t>컨텐츠</w:t>
-      </w:r>
-      <w:proofErr w:type="spellEnd"/>
-      <w:r>
-        <w:rPr>
-          <w:rFonts w:hint="eastAsia"/>
-        </w:rPr>
-        <w:t xml:space="preserve"> 적 분류에 따라 </w:t>
-      </w:r>
-      <w:proofErr w:type="spellStart"/>
-      <w:r>
-        <w:rPr>
-          <w:rFonts w:hint="eastAsia"/>
-        </w:rPr>
-        <w:t>두가지가</w:t>
-      </w:r>
-      <w:proofErr w:type="spellEnd"/>
+        <w:t xml:space="preserve"> 스킬은 </w:t>
+      </w:r>
+      <w:r>
+        <w:rPr>
+          <w:rFonts w:hint="eastAsia"/>
+        </w:rPr>
+        <w:t>컨텐츠 적 분류에 따라 두가지가</w:t>
+      </w:r>
       <w:r>
         <w:rPr>
           <w:rFonts w:hint="eastAsia"/>
@@ -1828,21 +1743,7 @@
         <w:rPr>
           <w:rFonts w:hint="eastAsia"/>
         </w:rPr>
-        <w:t xml:space="preserve"> </w:t>
-      </w:r>
-      <w:proofErr w:type="spellStart"/>
-      <w:r>
-        <w:rPr>
-          <w:rFonts w:hint="eastAsia"/>
-        </w:rPr>
-        <w:t>스킬을</w:t>
-      </w:r>
-      <w:proofErr w:type="spellEnd"/>
-      <w:r>
-        <w:rPr>
-          <w:rFonts w:hint="eastAsia"/>
-        </w:rPr>
-        <w:t xml:space="preserve"> 도입함으로써 </w:t>
+        <w:t xml:space="preserve"> 스킬을 도입함으로써 </w:t>
       </w:r>
       <w:r>
         <w:rPr>
@@ -1882,14 +1783,12 @@
         </w:numPr>
         <w:ind w:leftChars="0"/>
       </w:pPr>
-      <w:proofErr w:type="spellStart"/>
       <w:r>
         <w:rPr>
           <w:rFonts w:hint="eastAsia"/>
         </w:rPr>
         <w:t>궁극기는</w:t>
       </w:r>
-      <w:proofErr w:type="spellEnd"/>
       <w:r>
         <w:rPr>
           <w:rFonts w:hint="eastAsia"/>
@@ -2030,19 +1929,11 @@
         </w:numPr>
         <w:ind w:leftChars="0"/>
       </w:pPr>
-      <w:proofErr w:type="spellStart"/>
-      <w:r>
-        <w:rPr>
-          <w:rFonts w:hint="eastAsia"/>
-        </w:rPr>
-        <w:t>궁극기는</w:t>
-      </w:r>
-      <w:proofErr w:type="spellEnd"/>
-      <w:r>
-        <w:rPr>
-          <w:rFonts w:hint="eastAsia"/>
-        </w:rPr>
-        <w:t xml:space="preserve"> QWE창의 조합으로 </w:t>
+      <w:r>
+        <w:rPr>
+          <w:rFonts w:hint="eastAsia"/>
+        </w:rPr>
+        <w:t xml:space="preserve">궁극기는 QWE창의 조합으로 </w:t>
       </w:r>
       <w:r>
         <w:t>on, off</w:t>
@@ -2053,19 +1944,19 @@
         </w:rPr>
         <w:t xml:space="preserve">가능하며 아래와 같은 </w:t>
       </w:r>
-      <w:commentRangeStart w:id="0"/>
+      <w:commentRangeStart w:id="2"/>
       <w:r>
         <w:rPr>
           <w:rFonts w:hint="eastAsia"/>
         </w:rPr>
         <w:t>알고리즘</w:t>
       </w:r>
-      <w:commentRangeEnd w:id="0"/>
+      <w:commentRangeEnd w:id="2"/>
       <w:r>
         <w:rPr>
           <w:rStyle w:val="a5"/>
         </w:rPr>
-        <w:commentReference w:id="0"/>
+        <w:commentReference w:id="2"/>
       </w:r>
       <w:r>
         <w:rPr>
@@ -2096,7 +1987,7 @@
                     <pic:cNvPicPr/>
                   </pic:nvPicPr>
                   <pic:blipFill>
-                    <a:blip r:embed="rId11" cstate="print">
+                    <a:blip r:embed="rId12" cstate="print">
                       <a:extLst>
                         <a:ext uri="{28A0092B-C50C-407E-A947-70E740481C1C}">
                           <a14:useLocalDpi xmlns:a14="http://schemas.microsoft.com/office/drawing/2010/main" val="0"/>
@@ -2178,20 +2069,18 @@
       <w:r>
         <w:t xml:space="preserve">.2.1. </w:t>
       </w:r>
-      <w:commentRangeStart w:id="1"/>
+      <w:commentRangeStart w:id="3"/>
       <w:proofErr w:type="spellStart"/>
-      <w:proofErr w:type="gramStart"/>
       <w:r>
         <w:t>cid</w:t>
       </w:r>
-      <w:commentRangeEnd w:id="1"/>
+      <w:commentRangeEnd w:id="3"/>
       <w:proofErr w:type="spellEnd"/>
-      <w:proofErr w:type="gramEnd"/>
       <w:r>
         <w:rPr>
           <w:rStyle w:val="a5"/>
         </w:rPr>
-        <w:commentReference w:id="1"/>
+        <w:commentReference w:id="3"/>
       </w:r>
     </w:p>
     <w:p>
@@ -2223,44 +2112,22 @@
       <w:r>
         <w:t xml:space="preserve"> </w:t>
       </w:r>
+      <w:r>
+        <w:rPr>
+          <w:rFonts w:hint="eastAsia"/>
+        </w:rPr>
+        <w:t xml:space="preserve">스킬을 구분하기 위한 </w:t>
+      </w:r>
       <w:proofErr w:type="spellStart"/>
       <w:r>
-        <w:rPr>
-          <w:rFonts w:hint="eastAsia"/>
-        </w:rPr>
-        <w:t>스킬을</w:t>
+        <w:t>int</w:t>
       </w:r>
       <w:proofErr w:type="spellEnd"/>
       <w:r>
         <w:rPr>
           <w:rFonts w:hint="eastAsia"/>
         </w:rPr>
-        <w:t xml:space="preserve"> 구분하기 위한 </w:t>
-      </w:r>
-      <w:proofErr w:type="spellStart"/>
-      <w:r>
-        <w:t>int</w:t>
-      </w:r>
-      <w:proofErr w:type="spellEnd"/>
-      <w:r>
-        <w:rPr>
-          <w:rFonts w:hint="eastAsia"/>
-        </w:rPr>
-        <w:t xml:space="preserve">형 </w:t>
-      </w:r>
-      <w:proofErr w:type="spellStart"/>
-      <w:r>
-        <w:rPr>
-          <w:rFonts w:hint="eastAsia"/>
-        </w:rPr>
-        <w:t>구분자이다</w:t>
-      </w:r>
-      <w:proofErr w:type="spellEnd"/>
-      <w:r>
-        <w:rPr>
-          <w:rFonts w:hint="eastAsia"/>
-        </w:rPr>
-        <w:t>.</w:t>
+        <w:t>형 구분자이다.</w:t>
       </w:r>
     </w:p>
     <w:p>
@@ -2630,23 +2497,7 @@
           <w:rFonts w:hint="eastAsia"/>
           <w:shd w:val="clear" w:color="auto" w:fill="FFFF00"/>
         </w:rPr>
-        <w:t xml:space="preserve"> </w:t>
-      </w:r>
-      <w:proofErr w:type="spellStart"/>
-      <w:r>
-        <w:rPr>
-          <w:rFonts w:hint="eastAsia"/>
-          <w:shd w:val="clear" w:color="auto" w:fill="FFFF00"/>
-        </w:rPr>
-        <w:t>스킬이다</w:t>
-      </w:r>
-      <w:proofErr w:type="spellEnd"/>
-      <w:r>
-        <w:rPr>
-          <w:rFonts w:hint="eastAsia"/>
-          <w:shd w:val="clear" w:color="auto" w:fill="FFFF00"/>
-        </w:rPr>
-        <w:t>.</w:t>
+        <w:t xml:space="preserve"> 스킬이다.</w:t>
       </w:r>
     </w:p>
     <w:p>
@@ -2707,19 +2558,19 @@
         </w:rPr>
         <w:t xml:space="preserve">등급에 대한 정보는 </w:t>
       </w:r>
-      <w:commentRangeStart w:id="2"/>
+      <w:commentRangeStart w:id="4"/>
       <w:r>
         <w:rPr>
           <w:rFonts w:hint="eastAsia"/>
         </w:rPr>
         <w:t>등급 기획 문서</w:t>
       </w:r>
-      <w:commentRangeEnd w:id="2"/>
+      <w:commentRangeEnd w:id="4"/>
       <w:r>
         <w:rPr>
           <w:rStyle w:val="a5"/>
         </w:rPr>
-        <w:commentReference w:id="2"/>
+        <w:commentReference w:id="4"/>
       </w:r>
       <w:r>
         <w:rPr>
@@ -2738,11 +2589,9 @@
       <w:r>
         <w:t xml:space="preserve">.2.2. </w:t>
       </w:r>
-      <w:proofErr w:type="gramStart"/>
       <w:r>
         <w:t>name</w:t>
       </w:r>
-      <w:proofErr w:type="gramEnd"/>
     </w:p>
     <w:p>
       <w:pPr>
@@ -2760,21 +2609,7 @@
         <w:rPr>
           <w:rFonts w:hint="eastAsia"/>
         </w:rPr>
-        <w:t xml:space="preserve">은 </w:t>
-      </w:r>
-      <w:proofErr w:type="spellStart"/>
-      <w:r>
-        <w:rPr>
-          <w:rFonts w:hint="eastAsia"/>
-        </w:rPr>
-        <w:t>스킬을</w:t>
-      </w:r>
-      <w:proofErr w:type="spellEnd"/>
-      <w:r>
-        <w:rPr>
-          <w:rFonts w:hint="eastAsia"/>
-        </w:rPr>
-        <w:t xml:space="preserve"> 구분하기 위한 </w:t>
+        <w:t xml:space="preserve">은 스킬을 구분하기 위한 </w:t>
       </w:r>
       <w:r>
         <w:t>String</w:t>
@@ -2783,21 +2618,7 @@
         <w:rPr>
           <w:rFonts w:hint="eastAsia"/>
         </w:rPr>
-        <w:t xml:space="preserve">형 </w:t>
-      </w:r>
-      <w:proofErr w:type="spellStart"/>
-      <w:r>
-        <w:rPr>
-          <w:rFonts w:hint="eastAsia"/>
-        </w:rPr>
-        <w:t>구분자이다</w:t>
-      </w:r>
-      <w:proofErr w:type="spellEnd"/>
-      <w:r>
-        <w:rPr>
-          <w:rFonts w:hint="eastAsia"/>
-        </w:rPr>
-        <w:t>.</w:t>
+        <w:t>형 구분자이다.</w:t>
       </w:r>
     </w:p>
     <w:p>
@@ -2859,7 +2680,7 @@
       </w:r>
     </w:p>
     <w:p>
-      <w:commentRangeStart w:id="3"/>
+      <w:commentRangeStart w:id="5"/>
       <w:r>
         <w:rPr>
           <w:rFonts w:hint="eastAsia"/>
@@ -2870,18 +2691,16 @@
         <w:t xml:space="preserve">.3.3. </w:t>
       </w:r>
       <w:proofErr w:type="spellStart"/>
-      <w:proofErr w:type="gramStart"/>
       <w:r>
         <w:t>animset</w:t>
       </w:r>
-      <w:commentRangeEnd w:id="3"/>
+      <w:commentRangeEnd w:id="5"/>
       <w:proofErr w:type="spellEnd"/>
-      <w:proofErr w:type="gramEnd"/>
       <w:r>
         <w:rPr>
           <w:rStyle w:val="a5"/>
         </w:rPr>
-        <w:commentReference w:id="3"/>
+        <w:commentReference w:id="5"/>
       </w:r>
     </w:p>
     <w:p>
@@ -2926,7 +2745,7 @@
         </w:rPr>
         <w:t xml:space="preserve">은 </w:t>
       </w:r>
-      <w:commentRangeStart w:id="4"/>
+      <w:commentRangeStart w:id="6"/>
       <w:r>
         <w:t>Attack_Type.</w:t>
       </w:r>
@@ -2939,12 +2758,12 @@
       <w:r>
         <w:t>ocx</w:t>
       </w:r>
-      <w:commentRangeEnd w:id="4"/>
+      <w:commentRangeEnd w:id="6"/>
       <w:r>
         <w:rPr>
           <w:rStyle w:val="a5"/>
         </w:rPr>
-        <w:commentReference w:id="4"/>
+        <w:commentReference w:id="6"/>
       </w:r>
       <w:r>
         <w:t xml:space="preserve"> </w:t>
@@ -2967,12 +2786,10 @@
         <w:t xml:space="preserve">.4.5. </w:t>
       </w:r>
       <w:proofErr w:type="spellStart"/>
-      <w:proofErr w:type="gramStart"/>
       <w:r>
         <w:t>cooltime</w:t>
       </w:r>
       <w:proofErr w:type="spellEnd"/>
-      <w:proofErr w:type="gramEnd"/>
     </w:p>
     <w:p>
       <w:pPr>
@@ -2995,21 +2812,7 @@
         <w:rPr>
           <w:rFonts w:hint="eastAsia"/>
         </w:rPr>
-        <w:t xml:space="preserve"> </w:t>
-      </w:r>
-      <w:proofErr w:type="spellStart"/>
-      <w:r>
-        <w:rPr>
-          <w:rFonts w:hint="eastAsia"/>
-        </w:rPr>
-        <w:t>스킬의</w:t>
-      </w:r>
-      <w:proofErr w:type="spellEnd"/>
-      <w:r>
-        <w:rPr>
-          <w:rFonts w:hint="eastAsia"/>
-        </w:rPr>
-        <w:t xml:space="preserve"> 재사용 대기시간이며 </w:t>
+        <w:t xml:space="preserve"> 스킬의 재사용 대기시간이며 </w:t>
       </w:r>
       <w:r>
         <w:rPr>
@@ -3069,13 +2872,8 @@
         <w:t>4</w:t>
       </w:r>
       <w:r>
-        <w:t xml:space="preserve">.4.6. </w:t>
-      </w:r>
-      <w:proofErr w:type="gramStart"/>
-      <w:r>
-        <w:t>abnormal</w:t>
-      </w:r>
-      <w:proofErr w:type="gramEnd"/>
+        <w:t>.4.6. abnormal</w:t>
+      </w:r>
     </w:p>
     <w:p>
       <w:pPr>
@@ -3119,7 +2917,7 @@
         </w:rPr>
         <w:t xml:space="preserve">은 </w:t>
       </w:r>
-      <w:commentRangeStart w:id="5"/>
+      <w:commentRangeStart w:id="7"/>
       <w:r>
         <w:t>abnormal.</w:t>
       </w:r>
@@ -3132,12 +2930,12 @@
       <w:r>
         <w:t>sv</w:t>
       </w:r>
-      <w:commentRangeEnd w:id="5"/>
+      <w:commentRangeEnd w:id="7"/>
       <w:r>
         <w:rPr>
           <w:rStyle w:val="a5"/>
         </w:rPr>
-        <w:commentReference w:id="5"/>
+        <w:commentReference w:id="7"/>
       </w:r>
       <w:r>
         <w:rPr>
@@ -3208,19 +3006,11 @@
         <w:ind w:leftChars="0"/>
         <w:jc w:val="left"/>
       </w:pPr>
-      <w:proofErr w:type="spellStart"/>
-      <w:r>
-        <w:rPr>
-          <w:rFonts w:hint="eastAsia"/>
-        </w:rPr>
-        <w:t>궁극기를</w:t>
-      </w:r>
-      <w:proofErr w:type="spellEnd"/>
-      <w:r>
-        <w:rPr>
-          <w:rFonts w:hint="eastAsia"/>
-        </w:rPr>
-        <w:t xml:space="preserve"> 도출하기 위한 String형 </w:t>
+      <w:r>
+        <w:rPr>
+          <w:rFonts w:hint="eastAsia"/>
+        </w:rPr>
+        <w:t xml:space="preserve">궁극기를 도출하기 위한 String형 </w:t>
       </w:r>
       <w:proofErr w:type="spellStart"/>
       <w:r>
@@ -3585,8 +3375,6 @@
               </w:rPr>
               <w:t>4</w:t>
             </w:r>
-            <w:bookmarkStart w:id="6" w:name="_GoBack"/>
-            <w:bookmarkEnd w:id="6"/>
           </w:p>
         </w:tc>
       </w:tr>
@@ -3618,19 +3406,11 @@
         </w:numPr>
         <w:ind w:leftChars="0"/>
       </w:pPr>
-      <w:proofErr w:type="spellStart"/>
-      <w:r>
-        <w:rPr>
-          <w:rFonts w:hint="eastAsia"/>
-        </w:rPr>
-        <w:t>스킬을</w:t>
-      </w:r>
-      <w:proofErr w:type="spellEnd"/>
-      <w:r>
-        <w:rPr>
-          <w:rFonts w:hint="eastAsia"/>
-        </w:rPr>
-        <w:t xml:space="preserve"> 조합할 경우 어떻게 조합할 것인가?</w:t>
+      <w:r>
+        <w:rPr>
+          <w:rFonts w:hint="eastAsia"/>
+        </w:rPr>
+        <w:t>스킬을 조합할 경우 어떻게 조합할 것인가?</w:t>
       </w:r>
     </w:p>
     <w:p>
@@ -3673,8 +3453,8 @@
 </file>
 
 <file path=word/comments.xml><?xml version="1.0" encoding="utf-8"?>
-<w:comments xmlns:wpc="http://schemas.microsoft.com/office/word/2010/wordprocessingCanvas" xmlns:mc="http://schemas.openxmlformats.org/markup-compatibility/2006" xmlns:o="urn:schemas-microsoft-com:office:office" xmlns:r="http://schemas.openxmlformats.org/officeDocument/2006/relationships" xmlns:m="http://schemas.openxmlformats.org/officeDocument/2006/math" xmlns:v="urn:schemas-microsoft-com:vml" xmlns:wp14="http://schemas.microsoft.com/office/word/2010/wordprocessingDrawing" xmlns:wp="http://schemas.openxmlformats.org/drawingml/2006/wordprocessingDrawing" xmlns:w10="urn:schemas-microsoft-com:office:word" xmlns:w="http://schemas.openxmlformats.org/wordprocessingml/2006/main" xmlns:w14="http://schemas.microsoft.com/office/word/2010/wordml" xmlns:w15="http://schemas.microsoft.com/office/word/2012/wordml" xmlns:wpg="http://schemas.microsoft.com/office/word/2010/wordprocessingGroup" xmlns:wpi="http://schemas.microsoft.com/office/word/2010/wordprocessingInk" xmlns:wne="http://schemas.microsoft.com/office/word/2006/wordml" xmlns:wps="http://schemas.microsoft.com/office/word/2010/wordprocessingShape" mc:Ignorable="w14 w15 wp14">
-  <w:comment w:id="0" w:author="전영달" w:date="2018-04-08T15:59:00Z" w:initials="전">
+<w:comments xmlns:wpc="http://schemas.microsoft.com/office/word/2010/wordprocessingCanvas" xmlns:cx="http://schemas.microsoft.com/office/drawing/2014/chartex" xmlns:cx1="http://schemas.microsoft.com/office/drawing/2015/9/8/chartex" xmlns:cx2="http://schemas.microsoft.com/office/drawing/2015/10/21/chartex" xmlns:cx3="http://schemas.microsoft.com/office/drawing/2016/5/9/chartex" xmlns:cx4="http://schemas.microsoft.com/office/drawing/2016/5/10/chartex" xmlns:cx5="http://schemas.microsoft.com/office/drawing/2016/5/11/chartex" xmlns:cx6="http://schemas.microsoft.com/office/drawing/2016/5/12/chartex" xmlns:cx7="http://schemas.microsoft.com/office/drawing/2016/5/13/chartex" xmlns:cx8="http://schemas.microsoft.com/office/drawing/2016/5/14/chartex" xmlns:mc="http://schemas.openxmlformats.org/markup-compatibility/2006" xmlns:aink="http://schemas.microsoft.com/office/drawing/2016/ink" xmlns:am3d="http://schemas.microsoft.com/office/drawing/2017/model3d" xmlns:o="urn:schemas-microsoft-com:office:office" xmlns:r="http://schemas.openxmlformats.org/officeDocument/2006/relationships" xmlns:m="http://schemas.openxmlformats.org/officeDocument/2006/math" xmlns:v="urn:schemas-microsoft-com:vml" xmlns:wp14="http://schemas.microsoft.com/office/word/2010/wordprocessingDrawing" xmlns:wp="http://schemas.openxmlformats.org/drawingml/2006/wordprocessingDrawing" xmlns:w10="urn:schemas-microsoft-com:office:word" xmlns:w="http://schemas.openxmlformats.org/wordprocessingml/2006/main" xmlns:w14="http://schemas.microsoft.com/office/word/2010/wordml" xmlns:w15="http://schemas.microsoft.com/office/word/2012/wordml" xmlns:w16cid="http://schemas.microsoft.com/office/word/2016/wordml/cid" xmlns:w16se="http://schemas.microsoft.com/office/word/2015/wordml/symex" xmlns:wpg="http://schemas.microsoft.com/office/word/2010/wordprocessingGroup" xmlns:wpi="http://schemas.microsoft.com/office/word/2010/wordprocessingInk" xmlns:wne="http://schemas.microsoft.com/office/word/2006/wordml" xmlns:wps="http://schemas.microsoft.com/office/word/2010/wordprocessingShape" mc:Ignorable="w14 w15 w16se w16cid wp14">
+  <w:comment w:id="1" w:author="Joo Fox.Sanghyen" w:date="2018-04-16T14:50:00Z" w:initials="JF">
     <w:p>
       <w:pPr>
         <w:pStyle w:val="a6"/>
@@ -3689,6 +3469,42 @@
         <w:rPr>
           <w:rFonts w:hint="eastAsia"/>
         </w:rPr>
+        <w:t>드랍 테이블</w:t>
+      </w:r>
+      <w:r>
+        <w:t>.</w:t>
+      </w:r>
+      <w:proofErr w:type="spellStart"/>
+      <w:r>
+        <w:t>docx</w:t>
+      </w:r>
+      <w:proofErr w:type="spellEnd"/>
+      <w:r>
+        <w:t xml:space="preserve"> </w:t>
+      </w:r>
+      <w:r>
+        <w:rPr>
+          <w:rFonts w:hint="eastAsia"/>
+        </w:rPr>
+        <w:t>문서로 이동</w:t>
+      </w:r>
+    </w:p>
+  </w:comment>
+  <w:comment w:id="2" w:author="전영달" w:date="2018-04-08T15:59:00Z" w:initials="전">
+    <w:p>
+      <w:pPr>
+        <w:pStyle w:val="a6"/>
+      </w:pPr>
+      <w:r>
+        <w:rPr>
+          <w:rStyle w:val="a5"/>
+        </w:rPr>
+        <w:annotationRef/>
+      </w:r>
+      <w:r>
+        <w:rPr>
+          <w:rFonts w:hint="eastAsia"/>
+        </w:rPr>
         <w:t xml:space="preserve">알고리즘 수정 </w:t>
       </w:r>
       <w:r>
@@ -3702,7 +3518,7 @@
       </w:r>
     </w:p>
   </w:comment>
-  <w:comment w:id="1" w:author="전영달" w:date="2018-04-08T16:00:00Z" w:initials="전">
+  <w:comment w:id="3" w:author="전영달" w:date="2018-04-08T16:00:00Z" w:initials="전">
     <w:p>
       <w:pPr>
         <w:pStyle w:val="a6"/>
@@ -3721,7 +3537,7 @@
       </w:r>
     </w:p>
   </w:comment>
-  <w:comment w:id="2" w:author="Fox.Sanghyen Joo" w:date="2018-03-26T18:31:00Z" w:initials="FJ">
+  <w:comment w:id="4" w:author="Joo Fox.Sanghyen [2]" w:date="2018-03-26T18:31:00Z" w:initials="FJ">
     <w:p>
       <w:pPr>
         <w:pStyle w:val="a6"/>
@@ -3740,7 +3556,7 @@
       </w:r>
     </w:p>
   </w:comment>
-  <w:comment w:id="3" w:author="Fox.Sanghyen Joo" w:date="2018-03-26T19:15:00Z" w:initials="FJ">
+  <w:comment w:id="5" w:author="Joo Fox.Sanghyen [2]" w:date="2018-03-26T19:15:00Z" w:initials="FJ">
     <w:p>
       <w:pPr>
         <w:pStyle w:val="a6"/>
@@ -3781,7 +3597,7 @@
       </w:r>
     </w:p>
   </w:comment>
-  <w:comment w:id="4" w:author="Fox.Sanghyen Joo" w:date="2018-03-26T18:51:00Z" w:initials="FJ">
+  <w:comment w:id="6" w:author="Joo Fox.Sanghyen [2]" w:date="2018-03-26T18:51:00Z" w:initials="FJ">
     <w:p>
       <w:pPr>
         <w:pStyle w:val="a6"/>
@@ -3800,7 +3616,7 @@
       </w:r>
     </w:p>
   </w:comment>
-  <w:comment w:id="5" w:author="Fox.Sanghyen Joo" w:date="2018-03-26T19:14:00Z" w:initials="FJ">
+  <w:comment w:id="7" w:author="Joo Fox.Sanghyen [2]" w:date="2018-03-26T19:14:00Z" w:initials="FJ">
     <w:p>
       <w:pPr>
         <w:pStyle w:val="a6"/>
@@ -3823,7 +3639,8 @@
 </file>
 
 <file path=word/commentsExtended.xml><?xml version="1.0" encoding="utf-8"?>
-<w15:commentsEx xmlns:wpc="http://schemas.microsoft.com/office/word/2010/wordprocessingCanvas" xmlns:mc="http://schemas.openxmlformats.org/markup-compatibility/2006" xmlns:o="urn:schemas-microsoft-com:office:office" xmlns:r="http://schemas.openxmlformats.org/officeDocument/2006/relationships" xmlns:m="http://schemas.openxmlformats.org/officeDocument/2006/math" xmlns:v="urn:schemas-microsoft-com:vml" xmlns:wp14="http://schemas.microsoft.com/office/word/2010/wordprocessingDrawing" xmlns:wp="http://schemas.openxmlformats.org/drawingml/2006/wordprocessingDrawing" xmlns:w10="urn:schemas-microsoft-com:office:word" xmlns:w="http://schemas.openxmlformats.org/wordprocessingml/2006/main" xmlns:w14="http://schemas.microsoft.com/office/word/2010/wordml" xmlns:w15="http://schemas.microsoft.com/office/word/2012/wordml" xmlns:wpg="http://schemas.microsoft.com/office/word/2010/wordprocessingGroup" xmlns:wpi="http://schemas.microsoft.com/office/word/2010/wordprocessingInk" xmlns:wne="http://schemas.microsoft.com/office/word/2006/wordml" xmlns:wps="http://schemas.microsoft.com/office/word/2010/wordprocessingShape" mc:Ignorable="w14 w15 wp14">
+<w15:commentsEx xmlns:wpc="http://schemas.microsoft.com/office/word/2010/wordprocessingCanvas" xmlns:cx="http://schemas.microsoft.com/office/drawing/2014/chartex" xmlns:cx1="http://schemas.microsoft.com/office/drawing/2015/9/8/chartex" xmlns:cx2="http://schemas.microsoft.com/office/drawing/2015/10/21/chartex" xmlns:cx3="http://schemas.microsoft.com/office/drawing/2016/5/9/chartex" xmlns:cx4="http://schemas.microsoft.com/office/drawing/2016/5/10/chartex" xmlns:cx5="http://schemas.microsoft.com/office/drawing/2016/5/11/chartex" xmlns:cx6="http://schemas.microsoft.com/office/drawing/2016/5/12/chartex" xmlns:cx7="http://schemas.microsoft.com/office/drawing/2016/5/13/chartex" xmlns:cx8="http://schemas.microsoft.com/office/drawing/2016/5/14/chartex" xmlns:mc="http://schemas.openxmlformats.org/markup-compatibility/2006" xmlns:aink="http://schemas.microsoft.com/office/drawing/2016/ink" xmlns:am3d="http://schemas.microsoft.com/office/drawing/2017/model3d" xmlns:o="urn:schemas-microsoft-com:office:office" xmlns:r="http://schemas.openxmlformats.org/officeDocument/2006/relationships" xmlns:m="http://schemas.openxmlformats.org/officeDocument/2006/math" xmlns:v="urn:schemas-microsoft-com:vml" xmlns:wp14="http://schemas.microsoft.com/office/word/2010/wordprocessingDrawing" xmlns:wp="http://schemas.openxmlformats.org/drawingml/2006/wordprocessingDrawing" xmlns:w10="urn:schemas-microsoft-com:office:word" xmlns:w="http://schemas.openxmlformats.org/wordprocessingml/2006/main" xmlns:w14="http://schemas.microsoft.com/office/word/2010/wordml" xmlns:w15="http://schemas.microsoft.com/office/word/2012/wordml" xmlns:w16cid="http://schemas.microsoft.com/office/word/2016/wordml/cid" xmlns:w16se="http://schemas.microsoft.com/office/word/2015/wordml/symex" xmlns:wpg="http://schemas.microsoft.com/office/word/2010/wordprocessingGroup" xmlns:wpi="http://schemas.microsoft.com/office/word/2010/wordprocessingInk" xmlns:wne="http://schemas.microsoft.com/office/word/2006/wordml" xmlns:wps="http://schemas.microsoft.com/office/word/2010/wordprocessingShape" mc:Ignorable="w14 w15 w16se w16cid wp14">
+  <w15:commentEx w15:paraId="51566F81" w15:done="0"/>
   <w15:commentEx w15:paraId="68F86FE8" w15:done="0"/>
   <w15:commentEx w15:paraId="656A0C5D" w15:done="0"/>
   <w15:commentEx w15:paraId="6A23F5A0" w15:done="0"/>
@@ -3835,8 +3652,7 @@
 
 <file path=word/commentsIds.xml><?xml version="1.0" encoding="utf-8"?>
 <w16cid:commentsIds xmlns:wpc="http://schemas.microsoft.com/office/word/2010/wordprocessingCanvas" xmlns:cx="http://schemas.microsoft.com/office/drawing/2014/chartex" xmlns:cx1="http://schemas.microsoft.com/office/drawing/2015/9/8/chartex" xmlns:cx2="http://schemas.microsoft.com/office/drawing/2015/10/21/chartex" xmlns:cx3="http://schemas.microsoft.com/office/drawing/2016/5/9/chartex" xmlns:cx4="http://schemas.microsoft.com/office/drawing/2016/5/10/chartex" xmlns:cx5="http://schemas.microsoft.com/office/drawing/2016/5/11/chartex" xmlns:cx6="http://schemas.microsoft.com/office/drawing/2016/5/12/chartex" xmlns:cx7="http://schemas.microsoft.com/office/drawing/2016/5/13/chartex" xmlns:cx8="http://schemas.microsoft.com/office/drawing/2016/5/14/chartex" xmlns:mc="http://schemas.openxmlformats.org/markup-compatibility/2006" xmlns:aink="http://schemas.microsoft.com/office/drawing/2016/ink" xmlns:am3d="http://schemas.microsoft.com/office/drawing/2017/model3d" xmlns:o="urn:schemas-microsoft-com:office:office" xmlns:r="http://schemas.openxmlformats.org/officeDocument/2006/relationships" xmlns:m="http://schemas.openxmlformats.org/officeDocument/2006/math" xmlns:v="urn:schemas-microsoft-com:vml" xmlns:wp14="http://schemas.microsoft.com/office/word/2010/wordprocessingDrawing" xmlns:wp="http://schemas.openxmlformats.org/drawingml/2006/wordprocessingDrawing" xmlns:w10="urn:schemas-microsoft-com:office:word" xmlns:w="http://schemas.openxmlformats.org/wordprocessingml/2006/main" xmlns:w14="http://schemas.microsoft.com/office/word/2010/wordml" xmlns:w15="http://schemas.microsoft.com/office/word/2012/wordml" xmlns:w16cid="http://schemas.microsoft.com/office/word/2016/wordml/cid" xmlns:w16se="http://schemas.microsoft.com/office/word/2015/wordml/symex" xmlns:wpg="http://schemas.microsoft.com/office/word/2010/wordprocessingGroup" xmlns:wpi="http://schemas.microsoft.com/office/word/2010/wordprocessingInk" xmlns:wne="http://schemas.microsoft.com/office/word/2006/wordml" xmlns:wps="http://schemas.microsoft.com/office/word/2010/wordprocessingShape" mc:Ignorable="w14 w15 w16se w16cid wp14">
-  <w16cid:commentId w16cid:paraId="0007DC28" w16cid:durableId="1E7742A4"/>
-  <w16cid:commentId w16cid:paraId="0A5FD23F" w16cid:durableId="1E7742B1"/>
+  <w16cid:commentId w16cid:paraId="51566F81" w16cid:durableId="1E7F36BA"/>
   <w16cid:commentId w16cid:paraId="68F86FE8" w16cid:durableId="1E774269"/>
   <w16cid:commentId w16cid:paraId="656A0C5D" w16cid:durableId="1E77426A"/>
   <w16cid:commentId w16cid:paraId="6A23F5A0" w16cid:durableId="1E63BB0B"/>
@@ -3847,7 +3663,7 @@
 </file>
 
 <file path=word/endnotes.xml><?xml version="1.0" encoding="utf-8"?>
-<w:endnotes xmlns:wpc="http://schemas.microsoft.com/office/word/2010/wordprocessingCanvas" xmlns:mc="http://schemas.openxmlformats.org/markup-compatibility/2006" xmlns:o="urn:schemas-microsoft-com:office:office" xmlns:r="http://schemas.openxmlformats.org/officeDocument/2006/relationships" xmlns:m="http://schemas.openxmlformats.org/officeDocument/2006/math" xmlns:v="urn:schemas-microsoft-com:vml" xmlns:wp14="http://schemas.microsoft.com/office/word/2010/wordprocessingDrawing" xmlns:wp="http://schemas.openxmlformats.org/drawingml/2006/wordprocessingDrawing" xmlns:w10="urn:schemas-microsoft-com:office:word" xmlns:w="http://schemas.openxmlformats.org/wordprocessingml/2006/main" xmlns:w14="http://schemas.microsoft.com/office/word/2010/wordml" xmlns:w15="http://schemas.microsoft.com/office/word/2012/wordml" xmlns:wpg="http://schemas.microsoft.com/office/word/2010/wordprocessingGroup" xmlns:wpi="http://schemas.microsoft.com/office/word/2010/wordprocessingInk" xmlns:wne="http://schemas.microsoft.com/office/word/2006/wordml" xmlns:wps="http://schemas.microsoft.com/office/word/2010/wordprocessingShape" mc:Ignorable="w14 w15 wp14">
+<w:endnotes xmlns:wpc="http://schemas.microsoft.com/office/word/2010/wordprocessingCanvas" xmlns:cx="http://schemas.microsoft.com/office/drawing/2014/chartex" xmlns:cx1="http://schemas.microsoft.com/office/drawing/2015/9/8/chartex" xmlns:cx2="http://schemas.microsoft.com/office/drawing/2015/10/21/chartex" xmlns:cx3="http://schemas.microsoft.com/office/drawing/2016/5/9/chartex" xmlns:cx4="http://schemas.microsoft.com/office/drawing/2016/5/10/chartex" xmlns:cx5="http://schemas.microsoft.com/office/drawing/2016/5/11/chartex" xmlns:cx6="http://schemas.microsoft.com/office/drawing/2016/5/12/chartex" xmlns:cx7="http://schemas.microsoft.com/office/drawing/2016/5/13/chartex" xmlns:cx8="http://schemas.microsoft.com/office/drawing/2016/5/14/chartex" xmlns:mc="http://schemas.openxmlformats.org/markup-compatibility/2006" xmlns:aink="http://schemas.microsoft.com/office/drawing/2016/ink" xmlns:am3d="http://schemas.microsoft.com/office/drawing/2017/model3d" xmlns:o="urn:schemas-microsoft-com:office:office" xmlns:r="http://schemas.openxmlformats.org/officeDocument/2006/relationships" xmlns:m="http://schemas.openxmlformats.org/officeDocument/2006/math" xmlns:v="urn:schemas-microsoft-com:vml" xmlns:wp14="http://schemas.microsoft.com/office/word/2010/wordprocessingDrawing" xmlns:wp="http://schemas.openxmlformats.org/drawingml/2006/wordprocessingDrawing" xmlns:w10="urn:schemas-microsoft-com:office:word" xmlns:w="http://schemas.openxmlformats.org/wordprocessingml/2006/main" xmlns:w14="http://schemas.microsoft.com/office/word/2010/wordml" xmlns:w15="http://schemas.microsoft.com/office/word/2012/wordml" xmlns:w16cid="http://schemas.microsoft.com/office/word/2016/wordml/cid" xmlns:w16se="http://schemas.microsoft.com/office/word/2015/wordml/symex" xmlns:wpg="http://schemas.microsoft.com/office/word/2010/wordprocessingGroup" xmlns:wpi="http://schemas.microsoft.com/office/word/2010/wordprocessingInk" xmlns:wne="http://schemas.microsoft.com/office/word/2006/wordml" xmlns:wps="http://schemas.microsoft.com/office/word/2010/wordprocessingShape" mc:Ignorable="w14 w15 w16se w16cid wp14">
   <w:endnote w:type="separator" w:id="-1">
     <w:p>
       <w:pPr>
@@ -3872,7 +3688,7 @@
 </file>
 
 <file path=word/footnotes.xml><?xml version="1.0" encoding="utf-8"?>
-<w:footnotes xmlns:wpc="http://schemas.microsoft.com/office/word/2010/wordprocessingCanvas" xmlns:mc="http://schemas.openxmlformats.org/markup-compatibility/2006" xmlns:o="urn:schemas-microsoft-com:office:office" xmlns:r="http://schemas.openxmlformats.org/officeDocument/2006/relationships" xmlns:m="http://schemas.openxmlformats.org/officeDocument/2006/math" xmlns:v="urn:schemas-microsoft-com:vml" xmlns:wp14="http://schemas.microsoft.com/office/word/2010/wordprocessingDrawing" xmlns:wp="http://schemas.openxmlformats.org/drawingml/2006/wordprocessingDrawing" xmlns:w10="urn:schemas-microsoft-com:office:word" xmlns:w="http://schemas.openxmlformats.org/wordprocessingml/2006/main" xmlns:w14="http://schemas.microsoft.com/office/word/2010/wordml" xmlns:w15="http://schemas.microsoft.com/office/word/2012/wordml" xmlns:wpg="http://schemas.microsoft.com/office/word/2010/wordprocessingGroup" xmlns:wpi="http://schemas.microsoft.com/office/word/2010/wordprocessingInk" xmlns:wne="http://schemas.microsoft.com/office/word/2006/wordml" xmlns:wps="http://schemas.microsoft.com/office/word/2010/wordprocessingShape" mc:Ignorable="w14 w15 wp14">
+<w:footnotes xmlns:wpc="http://schemas.microsoft.com/office/word/2010/wordprocessingCanvas" xmlns:cx="http://schemas.microsoft.com/office/drawing/2014/chartex" xmlns:cx1="http://schemas.microsoft.com/office/drawing/2015/9/8/chartex" xmlns:cx2="http://schemas.microsoft.com/office/drawing/2015/10/21/chartex" xmlns:cx3="http://schemas.microsoft.com/office/drawing/2016/5/9/chartex" xmlns:cx4="http://schemas.microsoft.com/office/drawing/2016/5/10/chartex" xmlns:cx5="http://schemas.microsoft.com/office/drawing/2016/5/11/chartex" xmlns:cx6="http://schemas.microsoft.com/office/drawing/2016/5/12/chartex" xmlns:cx7="http://schemas.microsoft.com/office/drawing/2016/5/13/chartex" xmlns:cx8="http://schemas.microsoft.com/office/drawing/2016/5/14/chartex" xmlns:mc="http://schemas.openxmlformats.org/markup-compatibility/2006" xmlns:aink="http://schemas.microsoft.com/office/drawing/2016/ink" xmlns:am3d="http://schemas.microsoft.com/office/drawing/2017/model3d" xmlns:o="urn:schemas-microsoft-com:office:office" xmlns:r="http://schemas.openxmlformats.org/officeDocument/2006/relationships" xmlns:m="http://schemas.openxmlformats.org/officeDocument/2006/math" xmlns:v="urn:schemas-microsoft-com:vml" xmlns:wp14="http://schemas.microsoft.com/office/word/2010/wordprocessingDrawing" xmlns:wp="http://schemas.openxmlformats.org/drawingml/2006/wordprocessingDrawing" xmlns:w10="urn:schemas-microsoft-com:office:word" xmlns:w="http://schemas.openxmlformats.org/wordprocessingml/2006/main" xmlns:w14="http://schemas.microsoft.com/office/word/2010/wordml" xmlns:w15="http://schemas.microsoft.com/office/word/2012/wordml" xmlns:w16cid="http://schemas.microsoft.com/office/word/2016/wordml/cid" xmlns:w16se="http://schemas.microsoft.com/office/word/2015/wordml/symex" xmlns:wpg="http://schemas.microsoft.com/office/word/2010/wordprocessingGroup" xmlns:wpi="http://schemas.microsoft.com/office/word/2010/wordprocessingInk" xmlns:wne="http://schemas.microsoft.com/office/word/2006/wordml" xmlns:wps="http://schemas.microsoft.com/office/word/2010/wordprocessingShape" mc:Ignorable="w14 w15 w16se w16cid wp14">
   <w:footnote w:type="separator" w:id="-1">
     <w:p>
       <w:pPr>
@@ -3940,21 +3756,7 @@
         <w:rPr>
           <w:rFonts w:hint="eastAsia"/>
         </w:rPr>
-        <w:t xml:space="preserve">가 </w:t>
-      </w:r>
-      <w:proofErr w:type="spellStart"/>
-      <w:r>
-        <w:rPr>
-          <w:rFonts w:hint="eastAsia"/>
-        </w:rPr>
-        <w:t>스킬을</w:t>
-      </w:r>
-      <w:proofErr w:type="spellEnd"/>
-      <w:r>
-        <w:rPr>
-          <w:rFonts w:hint="eastAsia"/>
-        </w:rPr>
-        <w:t xml:space="preserve"> 사용할 수 있게 한다.</w:t>
+        <w:t>가 스킬을 사용할 수 있게 한다.</w:t>
       </w:r>
     </w:p>
   </w:footnote>
@@ -3976,21 +3778,7 @@
         <w:rPr>
           <w:rFonts w:hint="eastAsia"/>
         </w:rPr>
-        <w:t xml:space="preserve">스킬 창: PC인벤토리 해당 </w:t>
-      </w:r>
-      <w:proofErr w:type="spellStart"/>
-      <w:r>
-        <w:rPr>
-          <w:rFonts w:hint="eastAsia"/>
-        </w:rPr>
-        <w:t>스킬이</w:t>
-      </w:r>
-      <w:proofErr w:type="spellEnd"/>
-      <w:r>
-        <w:rPr>
-          <w:rFonts w:hint="eastAsia"/>
-        </w:rPr>
-        <w:t xml:space="preserve"> 활성화 되면 간략한 기회상의 설명이 도출된다.</w:t>
+        <w:t>스킬 창: PC인벤토리 해당 스킬이 활성화 되면 간략한 기회상의 설명이 도출된다.</w:t>
       </w:r>
     </w:p>
   </w:footnote>
@@ -3998,7 +3786,7 @@
 </file>
 
 <file path=word/numbering.xml><?xml version="1.0" encoding="utf-8"?>
-<w:numbering xmlns:wpc="http://schemas.microsoft.com/office/word/2010/wordprocessingCanvas" xmlns:mc="http://schemas.openxmlformats.org/markup-compatibility/2006" xmlns:o="urn:schemas-microsoft-com:office:office" xmlns:r="http://schemas.openxmlformats.org/officeDocument/2006/relationships" xmlns:m="http://schemas.openxmlformats.org/officeDocument/2006/math" xmlns:v="urn:schemas-microsoft-com:vml" xmlns:wp14="http://schemas.microsoft.com/office/word/2010/wordprocessingDrawing" xmlns:wp="http://schemas.openxmlformats.org/drawingml/2006/wordprocessingDrawing" xmlns:w10="urn:schemas-microsoft-com:office:word" xmlns:w="http://schemas.openxmlformats.org/wordprocessingml/2006/main" xmlns:w14="http://schemas.microsoft.com/office/word/2010/wordml" xmlns:w15="http://schemas.microsoft.com/office/word/2012/wordml" xmlns:wpg="http://schemas.microsoft.com/office/word/2010/wordprocessingGroup" xmlns:wpi="http://schemas.microsoft.com/office/word/2010/wordprocessingInk" xmlns:wne="http://schemas.microsoft.com/office/word/2006/wordml" xmlns:wps="http://schemas.microsoft.com/office/word/2010/wordprocessingShape" mc:Ignorable="w14 w15 wp14">
+<w:numbering xmlns:wpc="http://schemas.microsoft.com/office/word/2010/wordprocessingCanvas" xmlns:cx="http://schemas.microsoft.com/office/drawing/2014/chartex" xmlns:cx1="http://schemas.microsoft.com/office/drawing/2015/9/8/chartex" xmlns:cx2="http://schemas.microsoft.com/office/drawing/2015/10/21/chartex" xmlns:cx3="http://schemas.microsoft.com/office/drawing/2016/5/9/chartex" xmlns:cx4="http://schemas.microsoft.com/office/drawing/2016/5/10/chartex" xmlns:cx5="http://schemas.microsoft.com/office/drawing/2016/5/11/chartex" xmlns:cx6="http://schemas.microsoft.com/office/drawing/2016/5/12/chartex" xmlns:cx7="http://schemas.microsoft.com/office/drawing/2016/5/13/chartex" xmlns:cx8="http://schemas.microsoft.com/office/drawing/2016/5/14/chartex" xmlns:mc="http://schemas.openxmlformats.org/markup-compatibility/2006" xmlns:aink="http://schemas.microsoft.com/office/drawing/2016/ink" xmlns:am3d="http://schemas.microsoft.com/office/drawing/2017/model3d" xmlns:o="urn:schemas-microsoft-com:office:office" xmlns:r="http://schemas.openxmlformats.org/officeDocument/2006/relationships" xmlns:m="http://schemas.openxmlformats.org/officeDocument/2006/math" xmlns:v="urn:schemas-microsoft-com:vml" xmlns:wp14="http://schemas.microsoft.com/office/word/2010/wordprocessingDrawing" xmlns:wp="http://schemas.openxmlformats.org/drawingml/2006/wordprocessingDrawing" xmlns:w10="urn:schemas-microsoft-com:office:word" xmlns:w="http://schemas.openxmlformats.org/wordprocessingml/2006/main" xmlns:w14="http://schemas.microsoft.com/office/word/2010/wordml" xmlns:w15="http://schemas.microsoft.com/office/word/2012/wordml" xmlns:w16cid="http://schemas.microsoft.com/office/word/2016/wordml/cid" xmlns:w16se="http://schemas.microsoft.com/office/word/2015/wordml/symex" xmlns:wpg="http://schemas.microsoft.com/office/word/2010/wordprocessingGroup" xmlns:wpi="http://schemas.microsoft.com/office/word/2010/wordprocessingInk" xmlns:wne="http://schemas.microsoft.com/office/word/2006/wordml" xmlns:wps="http://schemas.microsoft.com/office/word/2010/wordprocessingShape" mc:Ignorable="w14 w15 w16se w16cid wp14">
   <w:abstractNum w:abstractNumId="0" w15:restartNumberingAfterBreak="0">
     <w:nsid w:val="052F0FEE"/>
     <w:multiLevelType w:val="hybridMultilevel"/>
@@ -4791,6 +4579,119 @@
     </w:lvl>
   </w:abstractNum>
   <w:abstractNum w:abstractNumId="7" w15:restartNumberingAfterBreak="0">
+    <w:nsid w:val="3C833E6C"/>
+    <w:multiLevelType w:val="hybridMultilevel"/>
+    <w:tmpl w:val="E2F2F33A"/>
+    <w:lvl w:ilvl="0" w:tplc="04090001">
+      <w:start w:val="1"/>
+      <w:numFmt w:val="bullet"/>
+      <w:lvlText w:val=""/>
+      <w:lvlJc w:val="left"/>
+      <w:pPr>
+        <w:ind w:left="400" w:hanging="400"/>
+      </w:pPr>
+      <w:rPr>
+        <w:rFonts w:ascii="Wingdings" w:hAnsi="Wingdings" w:hint="default"/>
+      </w:rPr>
+    </w:lvl>
+    <w:lvl w:ilvl="1" w:tplc="04090003" w:tentative="1">
+      <w:start w:val="1"/>
+      <w:numFmt w:val="bullet"/>
+      <w:lvlText w:val=""/>
+      <w:lvlJc w:val="left"/>
+      <w:pPr>
+        <w:ind w:left="800" w:hanging="400"/>
+      </w:pPr>
+      <w:rPr>
+        <w:rFonts w:ascii="Wingdings" w:hAnsi="Wingdings" w:hint="default"/>
+      </w:rPr>
+    </w:lvl>
+    <w:lvl w:ilvl="2" w:tplc="04090005" w:tentative="1">
+      <w:start w:val="1"/>
+      <w:numFmt w:val="bullet"/>
+      <w:lvlText w:val=""/>
+      <w:lvlJc w:val="left"/>
+      <w:pPr>
+        <w:ind w:left="1200" w:hanging="400"/>
+      </w:pPr>
+      <w:rPr>
+        <w:rFonts w:ascii="Wingdings" w:hAnsi="Wingdings" w:hint="default"/>
+      </w:rPr>
+    </w:lvl>
+    <w:lvl w:ilvl="3" w:tplc="04090001" w:tentative="1">
+      <w:start w:val="1"/>
+      <w:numFmt w:val="bullet"/>
+      <w:lvlText w:val=""/>
+      <w:lvlJc w:val="left"/>
+      <w:pPr>
+        <w:ind w:left="1600" w:hanging="400"/>
+      </w:pPr>
+      <w:rPr>
+        <w:rFonts w:ascii="Wingdings" w:hAnsi="Wingdings" w:hint="default"/>
+      </w:rPr>
+    </w:lvl>
+    <w:lvl w:ilvl="4" w:tplc="04090003" w:tentative="1">
+      <w:start w:val="1"/>
+      <w:numFmt w:val="bullet"/>
+      <w:lvlText w:val=""/>
+      <w:lvlJc w:val="left"/>
+      <w:pPr>
+        <w:ind w:left="2000" w:hanging="400"/>
+      </w:pPr>
+      <w:rPr>
+        <w:rFonts w:ascii="Wingdings" w:hAnsi="Wingdings" w:hint="default"/>
+      </w:rPr>
+    </w:lvl>
+    <w:lvl w:ilvl="5" w:tplc="04090005" w:tentative="1">
+      <w:start w:val="1"/>
+      <w:numFmt w:val="bullet"/>
+      <w:lvlText w:val=""/>
+      <w:lvlJc w:val="left"/>
+      <w:pPr>
+        <w:ind w:left="2400" w:hanging="400"/>
+      </w:pPr>
+      <w:rPr>
+        <w:rFonts w:ascii="Wingdings" w:hAnsi="Wingdings" w:hint="default"/>
+      </w:rPr>
+    </w:lvl>
+    <w:lvl w:ilvl="6" w:tplc="04090001" w:tentative="1">
+      <w:start w:val="1"/>
+      <w:numFmt w:val="bullet"/>
+      <w:lvlText w:val=""/>
+      <w:lvlJc w:val="left"/>
+      <w:pPr>
+        <w:ind w:left="2800" w:hanging="400"/>
+      </w:pPr>
+      <w:rPr>
+        <w:rFonts w:ascii="Wingdings" w:hAnsi="Wingdings" w:hint="default"/>
+      </w:rPr>
+    </w:lvl>
+    <w:lvl w:ilvl="7" w:tplc="04090003" w:tentative="1">
+      <w:start w:val="1"/>
+      <w:numFmt w:val="bullet"/>
+      <w:lvlText w:val=""/>
+      <w:lvlJc w:val="left"/>
+      <w:pPr>
+        <w:ind w:left="3200" w:hanging="400"/>
+      </w:pPr>
+      <w:rPr>
+        <w:rFonts w:ascii="Wingdings" w:hAnsi="Wingdings" w:hint="default"/>
+      </w:rPr>
+    </w:lvl>
+    <w:lvl w:ilvl="8" w:tplc="04090005" w:tentative="1">
+      <w:start w:val="1"/>
+      <w:numFmt w:val="bullet"/>
+      <w:lvlText w:val=""/>
+      <w:lvlJc w:val="left"/>
+      <w:pPr>
+        <w:ind w:left="3600" w:hanging="400"/>
+      </w:pPr>
+      <w:rPr>
+        <w:rFonts w:ascii="Wingdings" w:hAnsi="Wingdings" w:hint="default"/>
+      </w:rPr>
+    </w:lvl>
+  </w:abstractNum>
+  <w:abstractNum w:abstractNumId="8" w15:restartNumberingAfterBreak="0">
     <w:nsid w:val="4038707D"/>
     <w:multiLevelType w:val="hybridMultilevel"/>
     <w:tmpl w:val="5E16E984"/>
@@ -4903,7 +4804,7 @@
       </w:rPr>
     </w:lvl>
   </w:abstractNum>
-  <w:abstractNum w:abstractNumId="8" w15:restartNumberingAfterBreak="0">
+  <w:abstractNum w:abstractNumId="9" w15:restartNumberingAfterBreak="0">
     <w:nsid w:val="475557CB"/>
     <w:multiLevelType w:val="hybridMultilevel"/>
     <w:tmpl w:val="9E28FED0"/>
@@ -5016,7 +4917,7 @@
       </w:rPr>
     </w:lvl>
   </w:abstractNum>
-  <w:abstractNum w:abstractNumId="9" w15:restartNumberingAfterBreak="0">
+  <w:abstractNum w:abstractNumId="10" w15:restartNumberingAfterBreak="0">
     <w:nsid w:val="48F51888"/>
     <w:multiLevelType w:val="hybridMultilevel"/>
     <w:tmpl w:val="88E2A6A4"/>
@@ -5129,7 +5030,7 @@
       </w:rPr>
     </w:lvl>
   </w:abstractNum>
-  <w:abstractNum w:abstractNumId="10" w15:restartNumberingAfterBreak="0">
+  <w:abstractNum w:abstractNumId="11" w15:restartNumberingAfterBreak="0">
     <w:nsid w:val="4E70541C"/>
     <w:multiLevelType w:val="hybridMultilevel"/>
     <w:tmpl w:val="49106DF6"/>
@@ -5242,7 +5143,7 @@
       </w:rPr>
     </w:lvl>
   </w:abstractNum>
-  <w:abstractNum w:abstractNumId="11" w15:restartNumberingAfterBreak="0">
+  <w:abstractNum w:abstractNumId="12" w15:restartNumberingAfterBreak="0">
     <w:nsid w:val="5F5B78A6"/>
     <w:multiLevelType w:val="hybridMultilevel"/>
     <w:tmpl w:val="33C22034"/>
@@ -5355,7 +5256,7 @@
       </w:rPr>
     </w:lvl>
   </w:abstractNum>
-  <w:abstractNum w:abstractNumId="12" w15:restartNumberingAfterBreak="0">
+  <w:abstractNum w:abstractNumId="13" w15:restartNumberingAfterBreak="0">
     <w:nsid w:val="635F002C"/>
     <w:multiLevelType w:val="hybridMultilevel"/>
     <w:tmpl w:val="9A1A54A6"/>
@@ -5468,7 +5369,7 @@
       </w:rPr>
     </w:lvl>
   </w:abstractNum>
-  <w:abstractNum w:abstractNumId="13" w15:restartNumberingAfterBreak="0">
+  <w:abstractNum w:abstractNumId="14" w15:restartNumberingAfterBreak="0">
     <w:nsid w:val="63F86210"/>
     <w:multiLevelType w:val="hybridMultilevel"/>
     <w:tmpl w:val="71E84C3C"/>
@@ -5581,7 +5482,7 @@
       </w:rPr>
     </w:lvl>
   </w:abstractNum>
-  <w:abstractNum w:abstractNumId="14" w15:restartNumberingAfterBreak="0">
+  <w:abstractNum w:abstractNumId="15" w15:restartNumberingAfterBreak="0">
     <w:nsid w:val="714663A3"/>
     <w:multiLevelType w:val="hybridMultilevel"/>
     <w:tmpl w:val="45785DE6"/>
@@ -5694,7 +5595,7 @@
       </w:rPr>
     </w:lvl>
   </w:abstractNum>
-  <w:abstractNum w:abstractNumId="15" w15:restartNumberingAfterBreak="0">
+  <w:abstractNum w:abstractNumId="16" w15:restartNumberingAfterBreak="0">
     <w:nsid w:val="72E80D4D"/>
     <w:multiLevelType w:val="hybridMultilevel"/>
     <w:tmpl w:val="BC885E80"/>
@@ -5807,7 +5708,7 @@
       </w:rPr>
     </w:lvl>
   </w:abstractNum>
-  <w:abstractNum w:abstractNumId="16" w15:restartNumberingAfterBreak="0">
+  <w:abstractNum w:abstractNumId="17" w15:restartNumberingAfterBreak="0">
     <w:nsid w:val="7350263E"/>
     <w:multiLevelType w:val="hybridMultilevel"/>
     <w:tmpl w:val="917262F6"/>
@@ -5920,7 +5821,7 @@
       </w:rPr>
     </w:lvl>
   </w:abstractNum>
-  <w:abstractNum w:abstractNumId="17" w15:restartNumberingAfterBreak="0">
+  <w:abstractNum w:abstractNumId="18" w15:restartNumberingAfterBreak="0">
     <w:nsid w:val="76A44D7C"/>
     <w:multiLevelType w:val="hybridMultilevel"/>
     <w:tmpl w:val="838858EE"/>
@@ -6040,16 +5941,16 @@
     <w:abstractNumId w:val="1"/>
   </w:num>
   <w:num w:numId="3">
-    <w:abstractNumId w:val="11"/>
+    <w:abstractNumId w:val="12"/>
   </w:num>
   <w:num w:numId="4">
-    <w:abstractNumId w:val="17"/>
+    <w:abstractNumId w:val="18"/>
   </w:num>
   <w:num w:numId="5">
     <w:abstractNumId w:val="5"/>
   </w:num>
   <w:num w:numId="6">
-    <w:abstractNumId w:val="14"/>
+    <w:abstractNumId w:val="15"/>
   </w:num>
   <w:num w:numId="7">
     <w:abstractNumId w:val="4"/>
@@ -6058,25 +5959,25 @@
     <w:abstractNumId w:val="0"/>
   </w:num>
   <w:num w:numId="9">
-    <w:abstractNumId w:val="15"/>
+    <w:abstractNumId w:val="16"/>
   </w:num>
   <w:num w:numId="10">
-    <w:abstractNumId w:val="13"/>
+    <w:abstractNumId w:val="14"/>
   </w:num>
   <w:num w:numId="11">
-    <w:abstractNumId w:val="16"/>
+    <w:abstractNumId w:val="17"/>
   </w:num>
   <w:num w:numId="12">
+    <w:abstractNumId w:val="10"/>
+  </w:num>
+  <w:num w:numId="13">
+    <w:abstractNumId w:val="8"/>
+  </w:num>
+  <w:num w:numId="14">
     <w:abstractNumId w:val="9"/>
   </w:num>
-  <w:num w:numId="13">
-    <w:abstractNumId w:val="7"/>
-  </w:num>
-  <w:num w:numId="14">
-    <w:abstractNumId w:val="8"/>
-  </w:num>
   <w:num w:numId="15">
-    <w:abstractNumId w:val="10"/>
+    <w:abstractNumId w:val="11"/>
   </w:num>
   <w:num w:numId="16">
     <w:abstractNumId w:val="2"/>
@@ -6085,24 +5986,30 @@
     <w:abstractNumId w:val="3"/>
   </w:num>
   <w:num w:numId="18">
-    <w:abstractNumId w:val="12"/>
+    <w:abstractNumId w:val="13"/>
+  </w:num>
+  <w:num w:numId="19">
+    <w:abstractNumId w:val="7"/>
   </w:num>
 </w:numbering>
 </file>
 
 <file path=word/people.xml><?xml version="1.0" encoding="utf-8"?>
-<w15:people xmlns:wpc="http://schemas.microsoft.com/office/word/2010/wordprocessingCanvas" xmlns:mc="http://schemas.openxmlformats.org/markup-compatibility/2006" xmlns:o="urn:schemas-microsoft-com:office:office" xmlns:r="http://schemas.openxmlformats.org/officeDocument/2006/relationships" xmlns:m="http://schemas.openxmlformats.org/officeDocument/2006/math" xmlns:v="urn:schemas-microsoft-com:vml" xmlns:wp14="http://schemas.microsoft.com/office/word/2010/wordprocessingDrawing" xmlns:wp="http://schemas.openxmlformats.org/drawingml/2006/wordprocessingDrawing" xmlns:w10="urn:schemas-microsoft-com:office:word" xmlns:w="http://schemas.openxmlformats.org/wordprocessingml/2006/main" xmlns:w14="http://schemas.microsoft.com/office/word/2010/wordml" xmlns:w15="http://schemas.microsoft.com/office/word/2012/wordml" xmlns:wpg="http://schemas.microsoft.com/office/word/2010/wordprocessingGroup" xmlns:wpi="http://schemas.microsoft.com/office/word/2010/wordprocessingInk" xmlns:wne="http://schemas.microsoft.com/office/word/2006/wordml" xmlns:wps="http://schemas.microsoft.com/office/word/2010/wordprocessingShape" mc:Ignorable="w14 w15 wp14">
+<w15:people xmlns:wpc="http://schemas.microsoft.com/office/word/2010/wordprocessingCanvas" xmlns:cx="http://schemas.microsoft.com/office/drawing/2014/chartex" xmlns:cx1="http://schemas.microsoft.com/office/drawing/2015/9/8/chartex" xmlns:cx2="http://schemas.microsoft.com/office/drawing/2015/10/21/chartex" xmlns:cx3="http://schemas.microsoft.com/office/drawing/2016/5/9/chartex" xmlns:cx4="http://schemas.microsoft.com/office/drawing/2016/5/10/chartex" xmlns:cx5="http://schemas.microsoft.com/office/drawing/2016/5/11/chartex" xmlns:cx6="http://schemas.microsoft.com/office/drawing/2016/5/12/chartex" xmlns:cx7="http://schemas.microsoft.com/office/drawing/2016/5/13/chartex" xmlns:cx8="http://schemas.microsoft.com/office/drawing/2016/5/14/chartex" xmlns:mc="http://schemas.openxmlformats.org/markup-compatibility/2006" xmlns:aink="http://schemas.microsoft.com/office/drawing/2016/ink" xmlns:am3d="http://schemas.microsoft.com/office/drawing/2017/model3d" xmlns:o="urn:schemas-microsoft-com:office:office" xmlns:r="http://schemas.openxmlformats.org/officeDocument/2006/relationships" xmlns:m="http://schemas.openxmlformats.org/officeDocument/2006/math" xmlns:v="urn:schemas-microsoft-com:vml" xmlns:wp14="http://schemas.microsoft.com/office/word/2010/wordprocessingDrawing" xmlns:wp="http://schemas.openxmlformats.org/drawingml/2006/wordprocessingDrawing" xmlns:w10="urn:schemas-microsoft-com:office:word" xmlns:w="http://schemas.openxmlformats.org/wordprocessingml/2006/main" xmlns:w14="http://schemas.microsoft.com/office/word/2010/wordml" xmlns:w15="http://schemas.microsoft.com/office/word/2012/wordml" xmlns:w16cid="http://schemas.microsoft.com/office/word/2016/wordml/cid" xmlns:w16se="http://schemas.microsoft.com/office/word/2015/wordml/symex" xmlns:wpg="http://schemas.microsoft.com/office/word/2010/wordprocessingGroup" xmlns:wpi="http://schemas.microsoft.com/office/word/2010/wordprocessingInk" xmlns:wne="http://schemas.microsoft.com/office/word/2006/wordml" xmlns:wps="http://schemas.microsoft.com/office/word/2010/wordprocessingShape" mc:Ignorable="w14 w15 w16se w16cid wp14">
+  <w15:person w15:author="Joo Fox.Sanghyen">
+    <w15:presenceInfo w15:providerId="Windows Live" w15:userId="21b2ce55bb4664b7"/>
+  </w15:person>
   <w15:person w15:author="전영달">
     <w15:presenceInfo w15:providerId="None" w15:userId="전영달"/>
   </w15:person>
-  <w15:person w15:author="Fox.Sanghyen Joo">
+  <w15:person w15:author="Joo Fox.Sanghyen [2]">
     <w15:presenceInfo w15:providerId="Windows Live" w15:userId="21b2ce55bb4664b7"/>
   </w15:person>
 </w15:people>
 </file>
 
 <file path=word/styles.xml><?xml version="1.0" encoding="utf-8"?>
-<w:styles xmlns:mc="http://schemas.openxmlformats.org/markup-compatibility/2006" xmlns:r="http://schemas.openxmlformats.org/officeDocument/2006/relationships" xmlns:w="http://schemas.openxmlformats.org/wordprocessingml/2006/main" xmlns:w14="http://schemas.microsoft.com/office/word/2010/wordml" xmlns:w15="http://schemas.microsoft.com/office/word/2012/wordml" mc:Ignorable="w14 w15">
+<w:styles xmlns:mc="http://schemas.openxmlformats.org/markup-compatibility/2006" xmlns:r="http://schemas.openxmlformats.org/officeDocument/2006/relationships" xmlns:w="http://schemas.openxmlformats.org/wordprocessingml/2006/main" xmlns:w14="http://schemas.microsoft.com/office/word/2010/wordml" xmlns:w15="http://schemas.microsoft.com/office/word/2012/wordml" xmlns:w16cid="http://schemas.microsoft.com/office/word/2016/wordml/cid" xmlns:w16se="http://schemas.microsoft.com/office/word/2015/wordml/symex" mc:Ignorable="w14 w15 w16se w16cid">
   <w:docDefaults>
     <w:rPrDefault>
       <w:rPr>
@@ -6119,7 +6026,7 @@
       </w:pPr>
     </w:pPrDefault>
   </w:docDefaults>
-  <w:latentStyles w:defLockedState="0" w:defUIPriority="99" w:defSemiHidden="0" w:defUnhideWhenUsed="0" w:defQFormat="0" w:count="371">
+  <w:latentStyles w:defLockedState="0" w:defUIPriority="99" w:defSemiHidden="0" w:defUnhideWhenUsed="0" w:defQFormat="0" w:count="375">
     <w:lsdException w:name="Normal" w:uiPriority="0" w:qFormat="1"/>
     <w:lsdException w:name="heading 1" w:uiPriority="9" w:qFormat="1"/>
     <w:lsdException w:name="heading 2" w:semiHidden="1" w:uiPriority="9" w:unhideWhenUsed="1" w:qFormat="1"/>
@@ -6225,7 +6132,6 @@
     <w:lsdException w:name="HTML Sample" w:semiHidden="1" w:unhideWhenUsed="1"/>
     <w:lsdException w:name="HTML Typewriter" w:semiHidden="1" w:unhideWhenUsed="1"/>
     <w:lsdException w:name="HTML Variable" w:semiHidden="1" w:unhideWhenUsed="1"/>
-    <w:lsdException w:name="Normal Table" w:semiHidden="1" w:unhideWhenUsed="1"/>
     <w:lsdException w:name="annotation subject" w:semiHidden="1" w:unhideWhenUsed="1"/>
     <w:lsdException w:name="No List" w:semiHidden="1" w:unhideWhenUsed="1"/>
     <w:lsdException w:name="Outline List 1" w:semiHidden="1" w:unhideWhenUsed="1"/>
@@ -6269,10 +6175,8 @@
     <w:lsdException w:name="Table Elegant" w:semiHidden="1" w:unhideWhenUsed="1"/>
     <w:lsdException w:name="Table Professional" w:semiHidden="1" w:unhideWhenUsed="1"/>
     <w:lsdException w:name="Table Subtle 1" w:semiHidden="1" w:unhideWhenUsed="1"/>
-    <w:lsdException w:name="Table Subtle 2" w:semiHidden="1" w:unhideWhenUsed="1"/>
     <w:lsdException w:name="Table Web 1" w:semiHidden="1" w:unhideWhenUsed="1"/>
     <w:lsdException w:name="Table Web 2" w:semiHidden="1" w:unhideWhenUsed="1"/>
-    <w:lsdException w:name="Table Web 3" w:semiHidden="1" w:unhideWhenUsed="1"/>
     <w:lsdException w:name="Balloon Text" w:semiHidden="1" w:unhideWhenUsed="1"/>
     <w:lsdException w:name="Table Grid" w:uiPriority="59"/>
     <w:lsdException w:name="Table Theme" w:semiHidden="1" w:unhideWhenUsed="1"/>
@@ -6491,6 +6395,10 @@
     <w:lsdException w:name="List Table 5 Dark Accent 6" w:uiPriority="50"/>
     <w:lsdException w:name="List Table 6 Colorful Accent 6" w:uiPriority="51"/>
     <w:lsdException w:name="List Table 7 Colorful Accent 6" w:uiPriority="52"/>
+    <w:lsdException w:name="Mention" w:semiHidden="1" w:unhideWhenUsed="1"/>
+    <w:lsdException w:name="Smart Hyperlink" w:semiHidden="1" w:unhideWhenUsed="1"/>
+    <w:lsdException w:name="Hashtag" w:semiHidden="1" w:unhideWhenUsed="1"/>
+    <w:lsdException w:name="Unresolved Mention" w:semiHidden="1" w:unhideWhenUsed="1"/>
   </w:latentStyles>
   <w:style w:type="paragraph" w:default="1" w:styleId="a">
     <w:name w:val="Normal"/>
@@ -7026,7 +6934,7 @@
 </file>
 
 <file path=customXml/itemProps1.xml><?xml version="1.0" encoding="utf-8"?>
-<ds:datastoreItem xmlns:ds="http://schemas.openxmlformats.org/officeDocument/2006/customXml" ds:itemID="{32E7496F-4A2A-49D4-A8BC-977653E12330}">
+<ds:datastoreItem xmlns:ds="http://schemas.openxmlformats.org/officeDocument/2006/customXml" ds:itemID="{279F26EA-F95F-4039-ACD8-3A38380F276E}">
   <ds:schemaRefs>
     <ds:schemaRef ds:uri="http://schemas.openxmlformats.org/officeDocument/2006/bibliography"/>
   </ds:schemaRefs>

</xml_diff>